<commit_message>
add 2 pointer exercises
</commit_message>
<xml_diff>
--- a/BigOExercises.docx
+++ b/BigOExercises.docx
@@ -37,7 +37,7 @@
                     </pic:cNvPicPr>
                   </pic:nvPicPr>
                   <pic:blipFill>
-                    <a:blip r:embed="rId4">
+                    <a:blip r:embed="rId5">
                       <a:extLst>
                         <a:ext uri="{28A0092B-C50C-407E-A947-70E740481C1C}">
                           <a14:useLocalDpi xmlns:a14="http://schemas.microsoft.com/office/drawing/2010/main" val="0"/>
@@ -118,7 +118,7 @@
                     </pic:cNvPicPr>
                   </pic:nvPicPr>
                   <pic:blipFill>
-                    <a:blip r:embed="rId5">
+                    <a:blip r:embed="rId6">
                       <a:extLst>
                         <a:ext uri="{28A0092B-C50C-407E-A947-70E740481C1C}">
                           <a14:useLocalDpi xmlns:a14="http://schemas.microsoft.com/office/drawing/2010/main" val="0"/>
@@ -236,6 +236,7 @@
         </w:rPr>
         <w:t xml:space="preserve"> </w:t>
       </w:r>
+      <w:proofErr w:type="spellStart"/>
       <w:r>
         <w:rPr>
           <w:rStyle w:val="token"/>
@@ -247,6 +248,7 @@
         </w:rPr>
         <w:t>logTime</w:t>
       </w:r>
+      <w:proofErr w:type="spellEnd"/>
       <w:r>
         <w:rPr>
           <w:rStyle w:val="token"/>
@@ -258,6 +260,7 @@
         </w:rPr>
         <w:t>(</w:t>
       </w:r>
+      <w:proofErr w:type="spellStart"/>
       <w:r>
         <w:rPr>
           <w:rStyle w:val="token"/>
@@ -269,6 +272,7 @@
         </w:rPr>
         <w:t>arr</w:t>
       </w:r>
+      <w:proofErr w:type="spellEnd"/>
       <w:r>
         <w:rPr>
           <w:rStyle w:val="token"/>
@@ -345,7 +349,31 @@
           <w:szCs w:val="27"/>
           <w:lang w:val="en-US"/>
         </w:rPr>
-        <w:t xml:space="preserve"> numberOfLoops </w:t>
+        <w:t xml:space="preserve"> </w:t>
+      </w:r>
+      <w:proofErr w:type="spellStart"/>
+      <w:r>
+        <w:rPr>
+          <w:rStyle w:val="token"/>
+          <w:rFonts w:eastAsiaTheme="majorEastAsia"/>
+          <w:color w:val="9CDCFE"/>
+          <w:sz w:val="27"/>
+          <w:szCs w:val="27"/>
+          <w:lang w:val="en-US"/>
+        </w:rPr>
+        <w:t>numberOfLoops</w:t>
+      </w:r>
+      <w:proofErr w:type="spellEnd"/>
+      <w:r>
+        <w:rPr>
+          <w:rStyle w:val="token"/>
+          <w:rFonts w:eastAsiaTheme="majorEastAsia"/>
+          <w:color w:val="9CDCFE"/>
+          <w:sz w:val="27"/>
+          <w:szCs w:val="27"/>
+          <w:lang w:val="en-US"/>
+        </w:rPr>
+        <w:t xml:space="preserve"> </w:t>
       </w:r>
       <w:r>
         <w:rPr>
@@ -456,7 +484,31 @@
           <w:szCs w:val="27"/>
           <w:lang w:val="en-US"/>
         </w:rPr>
-        <w:t xml:space="preserve"> i </w:t>
+        <w:t xml:space="preserve"> </w:t>
+      </w:r>
+      <w:proofErr w:type="spellStart"/>
+      <w:r>
+        <w:rPr>
+          <w:rStyle w:val="token"/>
+          <w:rFonts w:eastAsiaTheme="majorEastAsia"/>
+          <w:color w:val="9CDCFE"/>
+          <w:sz w:val="27"/>
+          <w:szCs w:val="27"/>
+          <w:lang w:val="en-US"/>
+        </w:rPr>
+        <w:t>i</w:t>
+      </w:r>
+      <w:proofErr w:type="spellEnd"/>
+      <w:r>
+        <w:rPr>
+          <w:rStyle w:val="token"/>
+          <w:rFonts w:eastAsiaTheme="majorEastAsia"/>
+          <w:color w:val="9CDCFE"/>
+          <w:sz w:val="27"/>
+          <w:szCs w:val="27"/>
+          <w:lang w:val="en-US"/>
+        </w:rPr>
+        <w:t xml:space="preserve"> </w:t>
       </w:r>
       <w:r>
         <w:rPr>
@@ -511,7 +563,31 @@
           <w:szCs w:val="27"/>
           <w:lang w:val="en-US"/>
         </w:rPr>
-        <w:t xml:space="preserve"> i </w:t>
+        <w:t xml:space="preserve"> </w:t>
+      </w:r>
+      <w:proofErr w:type="spellStart"/>
+      <w:r>
+        <w:rPr>
+          <w:rStyle w:val="token"/>
+          <w:rFonts w:eastAsiaTheme="majorEastAsia"/>
+          <w:color w:val="9CDCFE"/>
+          <w:sz w:val="27"/>
+          <w:szCs w:val="27"/>
+          <w:lang w:val="en-US"/>
+        </w:rPr>
+        <w:t>i</w:t>
+      </w:r>
+      <w:proofErr w:type="spellEnd"/>
+      <w:r>
+        <w:rPr>
+          <w:rStyle w:val="token"/>
+          <w:rFonts w:eastAsiaTheme="majorEastAsia"/>
+          <w:color w:val="9CDCFE"/>
+          <w:sz w:val="27"/>
+          <w:szCs w:val="27"/>
+          <w:lang w:val="en-US"/>
+        </w:rPr>
+        <w:t xml:space="preserve"> </w:t>
       </w:r>
       <w:r>
         <w:rPr>
@@ -533,7 +609,20 @@
           <w:szCs w:val="27"/>
           <w:lang w:val="en-US"/>
         </w:rPr>
-        <w:t xml:space="preserve"> arr</w:t>
+        <w:t xml:space="preserve"> </w:t>
+      </w:r>
+      <w:proofErr w:type="spellStart"/>
+      <w:proofErr w:type="gramStart"/>
+      <w:r>
+        <w:rPr>
+          <w:rStyle w:val="token"/>
+          <w:rFonts w:eastAsiaTheme="majorEastAsia"/>
+          <w:color w:val="9CDCFE"/>
+          <w:sz w:val="27"/>
+          <w:szCs w:val="27"/>
+          <w:lang w:val="en-US"/>
+        </w:rPr>
+        <w:t>arr</w:t>
       </w:r>
       <w:r>
         <w:rPr>
@@ -557,6 +646,8 @@
         </w:rPr>
         <w:t>length</w:t>
       </w:r>
+      <w:proofErr w:type="spellEnd"/>
+      <w:proofErr w:type="gramEnd"/>
       <w:r>
         <w:rPr>
           <w:rStyle w:val="token"/>
@@ -577,7 +668,31 @@
           <w:szCs w:val="27"/>
           <w:lang w:val="en-US"/>
         </w:rPr>
-        <w:t xml:space="preserve"> i </w:t>
+        <w:t xml:space="preserve"> </w:t>
+      </w:r>
+      <w:proofErr w:type="spellStart"/>
+      <w:r>
+        <w:rPr>
+          <w:rStyle w:val="token"/>
+          <w:rFonts w:eastAsiaTheme="majorEastAsia"/>
+          <w:color w:val="9CDCFE"/>
+          <w:sz w:val="27"/>
+          <w:szCs w:val="27"/>
+          <w:lang w:val="en-US"/>
+        </w:rPr>
+        <w:t>i</w:t>
+      </w:r>
+      <w:proofErr w:type="spellEnd"/>
+      <w:r>
+        <w:rPr>
+          <w:rStyle w:val="token"/>
+          <w:rFonts w:eastAsiaTheme="majorEastAsia"/>
+          <w:color w:val="9CDCFE"/>
+          <w:sz w:val="27"/>
+          <w:szCs w:val="27"/>
+          <w:lang w:val="en-US"/>
+        </w:rPr>
+        <w:t xml:space="preserve"> </w:t>
       </w:r>
       <w:r>
         <w:rPr>
@@ -666,8 +781,21 @@
           <w:szCs w:val="27"/>
           <w:lang w:val="en-US"/>
         </w:rPr>
-        <w:t xml:space="preserve">    numberOfLoops</w:t>
-      </w:r>
+        <w:t xml:space="preserve">    </w:t>
+      </w:r>
+      <w:proofErr w:type="spellStart"/>
+      <w:r>
+        <w:rPr>
+          <w:rStyle w:val="token"/>
+          <w:rFonts w:eastAsiaTheme="majorEastAsia"/>
+          <w:color w:val="9CDCFE"/>
+          <w:sz w:val="27"/>
+          <w:szCs w:val="27"/>
+          <w:lang w:val="en-US"/>
+        </w:rPr>
+        <w:t>numberOfLoops</w:t>
+      </w:r>
+      <w:proofErr w:type="spellEnd"/>
       <w:r>
         <w:rPr>
           <w:rStyle w:val="token"/>
@@ -756,8 +884,21 @@
           <w:szCs w:val="27"/>
           <w:lang w:val="en-US"/>
         </w:rPr>
-        <w:t xml:space="preserve"> numberOfLoops</w:t>
-      </w:r>
+        <w:t xml:space="preserve"> </w:t>
+      </w:r>
+      <w:proofErr w:type="spellStart"/>
+      <w:r>
+        <w:rPr>
+          <w:rStyle w:val="token"/>
+          <w:rFonts w:eastAsiaTheme="majorEastAsia"/>
+          <w:color w:val="9CDCFE"/>
+          <w:sz w:val="27"/>
+          <w:szCs w:val="27"/>
+          <w:lang w:val="en-US"/>
+        </w:rPr>
+        <w:t>numberOfLoops</w:t>
+      </w:r>
+      <w:proofErr w:type="spellEnd"/>
     </w:p>
     <w:p>
       <w:pPr>
@@ -813,7 +954,31 @@
           <w:szCs w:val="27"/>
           <w:lang w:val="en-US"/>
         </w:rPr>
-        <w:t xml:space="preserve"> loopsA </w:t>
+        <w:t xml:space="preserve"> </w:t>
+      </w:r>
+      <w:proofErr w:type="spellStart"/>
+      <w:r>
+        <w:rPr>
+          <w:rStyle w:val="token"/>
+          <w:rFonts w:eastAsiaTheme="majorEastAsia"/>
+          <w:color w:val="9CDCFE"/>
+          <w:sz w:val="27"/>
+          <w:szCs w:val="27"/>
+          <w:lang w:val="en-US"/>
+        </w:rPr>
+        <w:t>loopsA</w:t>
+      </w:r>
+      <w:proofErr w:type="spellEnd"/>
+      <w:r>
+        <w:rPr>
+          <w:rStyle w:val="token"/>
+          <w:rFonts w:eastAsiaTheme="majorEastAsia"/>
+          <w:color w:val="9CDCFE"/>
+          <w:sz w:val="27"/>
+          <w:szCs w:val="27"/>
+          <w:lang w:val="en-US"/>
+        </w:rPr>
+        <w:t xml:space="preserve"> </w:t>
       </w:r>
       <w:r>
         <w:rPr>
@@ -837,6 +1002,8 @@
         </w:rPr>
         <w:t xml:space="preserve"> </w:t>
       </w:r>
+      <w:proofErr w:type="spellStart"/>
+      <w:proofErr w:type="gramStart"/>
       <w:r>
         <w:rPr>
           <w:rStyle w:val="token"/>
@@ -848,16 +1015,29 @@
         </w:rPr>
         <w:t>logTime</w:t>
       </w:r>
-      <w:r>
-        <w:rPr>
-          <w:rStyle w:val="token"/>
-          <w:rFonts w:eastAsiaTheme="majorEastAsia"/>
-          <w:color w:val="D4D4D4"/>
-          <w:sz w:val="27"/>
-          <w:szCs w:val="27"/>
-          <w:lang w:val="en-US"/>
-        </w:rPr>
-        <w:t>([</w:t>
+      <w:proofErr w:type="spellEnd"/>
+      <w:r>
+        <w:rPr>
+          <w:rStyle w:val="token"/>
+          <w:rFonts w:eastAsiaTheme="majorEastAsia"/>
+          <w:color w:val="D4D4D4"/>
+          <w:sz w:val="27"/>
+          <w:szCs w:val="27"/>
+          <w:lang w:val="en-US"/>
+        </w:rPr>
+        <w:t>(</w:t>
+      </w:r>
+      <w:proofErr w:type="gramEnd"/>
+      <w:r>
+        <w:rPr>
+          <w:rStyle w:val="token"/>
+          <w:rFonts w:eastAsiaTheme="majorEastAsia"/>
+          <w:color w:val="D4D4D4"/>
+          <w:sz w:val="27"/>
+          <w:szCs w:val="27"/>
+          <w:lang w:val="en-US"/>
+        </w:rPr>
+        <w:t>[</w:t>
       </w:r>
       <w:r>
         <w:rPr>
@@ -935,7 +1115,31 @@
           <w:szCs w:val="27"/>
           <w:lang w:val="en-US"/>
         </w:rPr>
-        <w:t xml:space="preserve"> loopsB </w:t>
+        <w:t xml:space="preserve"> </w:t>
+      </w:r>
+      <w:proofErr w:type="spellStart"/>
+      <w:r>
+        <w:rPr>
+          <w:rStyle w:val="token"/>
+          <w:rFonts w:eastAsiaTheme="majorEastAsia"/>
+          <w:color w:val="9CDCFE"/>
+          <w:sz w:val="27"/>
+          <w:szCs w:val="27"/>
+          <w:lang w:val="en-US"/>
+        </w:rPr>
+        <w:t>loopsB</w:t>
+      </w:r>
+      <w:proofErr w:type="spellEnd"/>
+      <w:r>
+        <w:rPr>
+          <w:rStyle w:val="token"/>
+          <w:rFonts w:eastAsiaTheme="majorEastAsia"/>
+          <w:color w:val="9CDCFE"/>
+          <w:sz w:val="27"/>
+          <w:szCs w:val="27"/>
+          <w:lang w:val="en-US"/>
+        </w:rPr>
+        <w:t xml:space="preserve"> </w:t>
       </w:r>
       <w:r>
         <w:rPr>
@@ -959,6 +1163,8 @@
         </w:rPr>
         <w:t xml:space="preserve"> </w:t>
       </w:r>
+      <w:proofErr w:type="spellStart"/>
+      <w:proofErr w:type="gramStart"/>
       <w:r>
         <w:rPr>
           <w:rStyle w:val="token"/>
@@ -970,16 +1176,29 @@
         </w:rPr>
         <w:t>logTime</w:t>
       </w:r>
-      <w:r>
-        <w:rPr>
-          <w:rStyle w:val="token"/>
-          <w:rFonts w:eastAsiaTheme="majorEastAsia"/>
-          <w:color w:val="D4D4D4"/>
-          <w:sz w:val="27"/>
-          <w:szCs w:val="27"/>
-          <w:lang w:val="en-US"/>
-        </w:rPr>
-        <w:t>([</w:t>
+      <w:proofErr w:type="spellEnd"/>
+      <w:r>
+        <w:rPr>
+          <w:rStyle w:val="token"/>
+          <w:rFonts w:eastAsiaTheme="majorEastAsia"/>
+          <w:color w:val="D4D4D4"/>
+          <w:sz w:val="27"/>
+          <w:szCs w:val="27"/>
+          <w:lang w:val="en-US"/>
+        </w:rPr>
+        <w:t>(</w:t>
+      </w:r>
+      <w:proofErr w:type="gramEnd"/>
+      <w:r>
+        <w:rPr>
+          <w:rStyle w:val="token"/>
+          <w:rFonts w:eastAsiaTheme="majorEastAsia"/>
+          <w:color w:val="D4D4D4"/>
+          <w:sz w:val="27"/>
+          <w:szCs w:val="27"/>
+          <w:lang w:val="en-US"/>
+        </w:rPr>
+        <w:t>[</w:t>
       </w:r>
       <w:r>
         <w:rPr>
@@ -1090,7 +1309,31 @@
           <w:szCs w:val="27"/>
           <w:lang w:val="en-US"/>
         </w:rPr>
-        <w:t xml:space="preserve"> loopsC </w:t>
+        <w:t xml:space="preserve"> </w:t>
+      </w:r>
+      <w:proofErr w:type="spellStart"/>
+      <w:r>
+        <w:rPr>
+          <w:rStyle w:val="token"/>
+          <w:rFonts w:eastAsiaTheme="majorEastAsia"/>
+          <w:color w:val="9CDCFE"/>
+          <w:sz w:val="27"/>
+          <w:szCs w:val="27"/>
+          <w:lang w:val="en-US"/>
+        </w:rPr>
+        <w:t>loopsC</w:t>
+      </w:r>
+      <w:proofErr w:type="spellEnd"/>
+      <w:r>
+        <w:rPr>
+          <w:rStyle w:val="token"/>
+          <w:rFonts w:eastAsiaTheme="majorEastAsia"/>
+          <w:color w:val="9CDCFE"/>
+          <w:sz w:val="27"/>
+          <w:szCs w:val="27"/>
+          <w:lang w:val="en-US"/>
+        </w:rPr>
+        <w:t xml:space="preserve"> </w:t>
       </w:r>
       <w:r>
         <w:rPr>
@@ -1114,6 +1357,8 @@
         </w:rPr>
         <w:t xml:space="preserve"> </w:t>
       </w:r>
+      <w:proofErr w:type="spellStart"/>
+      <w:proofErr w:type="gramStart"/>
       <w:r>
         <w:rPr>
           <w:rStyle w:val="token"/>
@@ -1125,16 +1370,29 @@
         </w:rPr>
         <w:t>logTime</w:t>
       </w:r>
-      <w:r>
-        <w:rPr>
-          <w:rStyle w:val="token"/>
-          <w:rFonts w:eastAsiaTheme="majorEastAsia"/>
-          <w:color w:val="D4D4D4"/>
-          <w:sz w:val="27"/>
-          <w:szCs w:val="27"/>
-          <w:lang w:val="en-US"/>
-        </w:rPr>
-        <w:t>([</w:t>
+      <w:proofErr w:type="spellEnd"/>
+      <w:r>
+        <w:rPr>
+          <w:rStyle w:val="token"/>
+          <w:rFonts w:eastAsiaTheme="majorEastAsia"/>
+          <w:color w:val="D4D4D4"/>
+          <w:sz w:val="27"/>
+          <w:szCs w:val="27"/>
+          <w:lang w:val="en-US"/>
+        </w:rPr>
+        <w:t>(</w:t>
+      </w:r>
+      <w:proofErr w:type="gramEnd"/>
+      <w:r>
+        <w:rPr>
+          <w:rStyle w:val="token"/>
+          <w:rFonts w:eastAsiaTheme="majorEastAsia"/>
+          <w:color w:val="D4D4D4"/>
+          <w:sz w:val="27"/>
+          <w:szCs w:val="27"/>
+          <w:lang w:val="en-US"/>
+        </w:rPr>
+        <w:t>[</w:t>
       </w:r>
       <w:r>
         <w:rPr>
@@ -1311,7 +1569,31 @@
           <w:szCs w:val="27"/>
           <w:lang w:val="en-US"/>
         </w:rPr>
-        <w:t xml:space="preserve"> loopsD </w:t>
+        <w:t xml:space="preserve"> </w:t>
+      </w:r>
+      <w:proofErr w:type="spellStart"/>
+      <w:r>
+        <w:rPr>
+          <w:rStyle w:val="token"/>
+          <w:rFonts w:eastAsiaTheme="majorEastAsia"/>
+          <w:color w:val="9CDCFE"/>
+          <w:sz w:val="27"/>
+          <w:szCs w:val="27"/>
+          <w:lang w:val="en-US"/>
+        </w:rPr>
+        <w:t>loopsD</w:t>
+      </w:r>
+      <w:proofErr w:type="spellEnd"/>
+      <w:r>
+        <w:rPr>
+          <w:rStyle w:val="token"/>
+          <w:rFonts w:eastAsiaTheme="majorEastAsia"/>
+          <w:color w:val="9CDCFE"/>
+          <w:sz w:val="27"/>
+          <w:szCs w:val="27"/>
+          <w:lang w:val="en-US"/>
+        </w:rPr>
+        <w:t xml:space="preserve"> </w:t>
       </w:r>
       <w:r>
         <w:rPr>
@@ -1335,6 +1617,8 @@
         </w:rPr>
         <w:t xml:space="preserve"> </w:t>
       </w:r>
+      <w:proofErr w:type="spellStart"/>
+      <w:proofErr w:type="gramStart"/>
       <w:r>
         <w:rPr>
           <w:rStyle w:val="token"/>
@@ -1346,16 +1630,29 @@
         </w:rPr>
         <w:t>logTime</w:t>
       </w:r>
-      <w:r>
-        <w:rPr>
-          <w:rStyle w:val="token"/>
-          <w:rFonts w:eastAsiaTheme="majorEastAsia"/>
-          <w:color w:val="D4D4D4"/>
-          <w:sz w:val="27"/>
-          <w:szCs w:val="27"/>
-          <w:lang w:val="en-US"/>
-        </w:rPr>
-        <w:t>([</w:t>
+      <w:proofErr w:type="spellEnd"/>
+      <w:r>
+        <w:rPr>
+          <w:rStyle w:val="token"/>
+          <w:rFonts w:eastAsiaTheme="majorEastAsia"/>
+          <w:color w:val="D4D4D4"/>
+          <w:sz w:val="27"/>
+          <w:szCs w:val="27"/>
+          <w:lang w:val="en-US"/>
+        </w:rPr>
+        <w:t>(</w:t>
+      </w:r>
+      <w:proofErr w:type="gramEnd"/>
+      <w:r>
+        <w:rPr>
+          <w:rStyle w:val="token"/>
+          <w:rFonts w:eastAsiaTheme="majorEastAsia"/>
+          <w:color w:val="D4D4D4"/>
+          <w:sz w:val="27"/>
+          <w:szCs w:val="27"/>
+          <w:lang w:val="en-US"/>
+        </w:rPr>
+        <w:t>[</w:t>
       </w:r>
       <w:r>
         <w:rPr>
@@ -1666,7 +1963,31 @@
           <w:szCs w:val="27"/>
           <w:lang w:val="en-US"/>
         </w:rPr>
-        <w:t xml:space="preserve"> loopsE </w:t>
+        <w:t xml:space="preserve"> </w:t>
+      </w:r>
+      <w:proofErr w:type="spellStart"/>
+      <w:r>
+        <w:rPr>
+          <w:rStyle w:val="token"/>
+          <w:rFonts w:eastAsiaTheme="majorEastAsia"/>
+          <w:color w:val="9CDCFE"/>
+          <w:sz w:val="27"/>
+          <w:szCs w:val="27"/>
+          <w:lang w:val="en-US"/>
+        </w:rPr>
+        <w:t>loopsE</w:t>
+      </w:r>
+      <w:proofErr w:type="spellEnd"/>
+      <w:r>
+        <w:rPr>
+          <w:rStyle w:val="token"/>
+          <w:rFonts w:eastAsiaTheme="majorEastAsia"/>
+          <w:color w:val="9CDCFE"/>
+          <w:sz w:val="27"/>
+          <w:szCs w:val="27"/>
+          <w:lang w:val="en-US"/>
+        </w:rPr>
+        <w:t xml:space="preserve"> </w:t>
       </w:r>
       <w:r>
         <w:rPr>
@@ -1690,6 +2011,8 @@
         </w:rPr>
         <w:t xml:space="preserve"> </w:t>
       </w:r>
+      <w:proofErr w:type="spellStart"/>
+      <w:proofErr w:type="gramStart"/>
       <w:r>
         <w:rPr>
           <w:rStyle w:val="token"/>
@@ -1701,6 +2024,7 @@
         </w:rPr>
         <w:t>logTime</w:t>
       </w:r>
+      <w:proofErr w:type="spellEnd"/>
       <w:r>
         <w:rPr>
           <w:rStyle w:val="token"/>
@@ -1712,6 +2036,7 @@
         </w:rPr>
         <w:t>(</w:t>
       </w:r>
+      <w:proofErr w:type="gramEnd"/>
       <w:r>
         <w:rPr>
           <w:rStyle w:val="token"/>
@@ -1815,7 +2140,55 @@
           <w:szCs w:val="27"/>
           <w:lang w:val="en-US"/>
         </w:rPr>
-        <w:t>// TimeO(logN), space O(1)</w:t>
+        <w:t>// TimeO(</w:t>
+      </w:r>
+      <w:proofErr w:type="spellStart"/>
+      <w:r>
+        <w:rPr>
+          <w:rStyle w:val="token"/>
+          <w:rFonts w:eastAsiaTheme="majorEastAsia"/>
+          <w:color w:val="6A9955"/>
+          <w:sz w:val="27"/>
+          <w:szCs w:val="27"/>
+          <w:lang w:val="en-US"/>
+        </w:rPr>
+        <w:t>logN</w:t>
+      </w:r>
+      <w:proofErr w:type="spellEnd"/>
+      <w:r>
+        <w:rPr>
+          <w:rStyle w:val="token"/>
+          <w:rFonts w:eastAsiaTheme="majorEastAsia"/>
+          <w:color w:val="6A9955"/>
+          <w:sz w:val="27"/>
+          <w:szCs w:val="27"/>
+          <w:lang w:val="en-US"/>
+        </w:rPr>
+        <w:t xml:space="preserve">), space </w:t>
+      </w:r>
+      <w:proofErr w:type="gramStart"/>
+      <w:r>
+        <w:rPr>
+          <w:rStyle w:val="token"/>
+          <w:rFonts w:eastAsiaTheme="majorEastAsia"/>
+          <w:color w:val="6A9955"/>
+          <w:sz w:val="27"/>
+          <w:szCs w:val="27"/>
+          <w:lang w:val="en-US"/>
+        </w:rPr>
+        <w:t>O(</w:t>
+      </w:r>
+      <w:proofErr w:type="gramEnd"/>
+      <w:r>
+        <w:rPr>
+          <w:rStyle w:val="token"/>
+          <w:rFonts w:eastAsiaTheme="majorEastAsia"/>
+          <w:color w:val="6A9955"/>
+          <w:sz w:val="27"/>
+          <w:szCs w:val="27"/>
+          <w:lang w:val="en-US"/>
+        </w:rPr>
+        <w:t>1)</w:t>
       </w:r>
     </w:p>
     <w:p>
@@ -1831,7 +2204,7 @@
           <w:lang w:val="en-US"/>
         </w:rPr>
       </w:pPr>
-      <w:hyperlink r:id="rId6" w:history="1">
+      <w:hyperlink r:id="rId7" w:history="1">
         <w:r>
           <w:rPr>
             <w:rStyle w:val="Hyperlink"/>
@@ -1935,6 +2308,7 @@
         </w:rPr>
         <w:t xml:space="preserve"> </w:t>
       </w:r>
+      <w:proofErr w:type="spellStart"/>
       <w:r>
         <w:rPr>
           <w:rFonts w:ascii="Courier New" w:eastAsia="Times New Roman" w:hAnsi="Courier New" w:cs="Courier New"/>
@@ -1947,6 +2321,7 @@
         </w:rPr>
         <w:t>reverseArray</w:t>
       </w:r>
+      <w:proofErr w:type="spellEnd"/>
       <w:r>
         <w:rPr>
           <w:rFonts w:ascii="Courier New" w:eastAsia="Times New Roman" w:hAnsi="Courier New" w:cs="Courier New"/>
@@ -1959,6 +2334,7 @@
         </w:rPr>
         <w:t>(</w:t>
       </w:r>
+      <w:proofErr w:type="spellStart"/>
       <w:r>
         <w:rPr>
           <w:rFonts w:ascii="Courier New" w:eastAsia="Times New Roman" w:hAnsi="Courier New" w:cs="Courier New"/>
@@ -1971,6 +2347,7 @@
         </w:rPr>
         <w:t>arr</w:t>
       </w:r>
+      <w:proofErr w:type="spellEnd"/>
       <w:r>
         <w:rPr>
           <w:rFonts w:ascii="Courier New" w:eastAsia="Times New Roman" w:hAnsi="Courier New" w:cs="Courier New"/>
@@ -2074,7 +2451,33 @@
           <w:lang w:val="en-US" w:eastAsia="ru-RU"/>
           <w14:ligatures w14:val="none"/>
         </w:rPr>
-        <w:t xml:space="preserve"> newArr </w:t>
+        <w:t xml:space="preserve"> </w:t>
+      </w:r>
+      <w:proofErr w:type="spellStart"/>
+      <w:r>
+        <w:rPr>
+          <w:rFonts w:ascii="Courier New" w:eastAsia="Times New Roman" w:hAnsi="Courier New" w:cs="Courier New"/>
+          <w:color w:val="9CDCFE"/>
+          <w:kern w:val="0"/>
+          <w:sz w:val="27"/>
+          <w:szCs w:val="27"/>
+          <w:lang w:val="en-US" w:eastAsia="ru-RU"/>
+          <w14:ligatures w14:val="none"/>
+        </w:rPr>
+        <w:t>newArr</w:t>
+      </w:r>
+      <w:proofErr w:type="spellEnd"/>
+      <w:r>
+        <w:rPr>
+          <w:rFonts w:ascii="Courier New" w:eastAsia="Times New Roman" w:hAnsi="Courier New" w:cs="Courier New"/>
+          <w:color w:val="9CDCFE"/>
+          <w:kern w:val="0"/>
+          <w:sz w:val="27"/>
+          <w:szCs w:val="27"/>
+          <w:lang w:val="en-US" w:eastAsia="ru-RU"/>
+          <w14:ligatures w14:val="none"/>
+        </w:rPr>
+        <w:t xml:space="preserve"> </w:t>
       </w:r>
       <w:r>
         <w:rPr>
@@ -2215,20 +2618,22 @@
           <w:lang w:val="en-US" w:eastAsia="ru-RU"/>
           <w14:ligatures w14:val="none"/>
         </w:rPr>
-        <w:t xml:space="preserve"> i </w:t>
-      </w:r>
+        <w:t xml:space="preserve"> </w:t>
+      </w:r>
+      <w:proofErr w:type="spellStart"/>
       <w:r>
         <w:rPr>
           <w:rFonts w:ascii="Courier New" w:eastAsia="Times New Roman" w:hAnsi="Courier New" w:cs="Courier New"/>
-          <w:color w:val="D4D4D4"/>
+          <w:color w:val="9CDCFE"/>
           <w:kern w:val="0"/>
           <w:sz w:val="27"/>
           <w:szCs w:val="27"/>
           <w:lang w:val="en-US" w:eastAsia="ru-RU"/>
           <w14:ligatures w14:val="none"/>
         </w:rPr>
-        <w:t>=</w:t>
-      </w:r>
+        <w:t>i</w:t>
+      </w:r>
+      <w:proofErr w:type="spellEnd"/>
       <w:r>
         <w:rPr>
           <w:rFonts w:ascii="Courier New" w:eastAsia="Times New Roman" w:hAnsi="Courier New" w:cs="Courier New"/>
@@ -2239,7 +2644,7 @@
           <w:lang w:val="en-US" w:eastAsia="ru-RU"/>
           <w14:ligatures w14:val="none"/>
         </w:rPr>
-        <w:t xml:space="preserve"> arr</w:t>
+        <w:t xml:space="preserve"> </w:t>
       </w:r>
       <w:r>
         <w:rPr>
@@ -2251,7 +2656,7 @@
           <w:lang w:val="en-US" w:eastAsia="ru-RU"/>
           <w14:ligatures w14:val="none"/>
         </w:rPr>
-        <w:t>.</w:t>
+        <w:t>=</w:t>
       </w:r>
       <w:r>
         <w:rPr>
@@ -2263,7 +2668,59 @@
           <w:lang w:val="en-US" w:eastAsia="ru-RU"/>
           <w14:ligatures w14:val="none"/>
         </w:rPr>
-        <w:t xml:space="preserve">length </w:t>
+        <w:t xml:space="preserve"> </w:t>
+      </w:r>
+      <w:proofErr w:type="spellStart"/>
+      <w:proofErr w:type="gramStart"/>
+      <w:r>
+        <w:rPr>
+          <w:rFonts w:ascii="Courier New" w:eastAsia="Times New Roman" w:hAnsi="Courier New" w:cs="Courier New"/>
+          <w:color w:val="9CDCFE"/>
+          <w:kern w:val="0"/>
+          <w:sz w:val="27"/>
+          <w:szCs w:val="27"/>
+          <w:lang w:val="en-US" w:eastAsia="ru-RU"/>
+          <w14:ligatures w14:val="none"/>
+        </w:rPr>
+        <w:t>arr</w:t>
+      </w:r>
+      <w:r>
+        <w:rPr>
+          <w:rFonts w:ascii="Courier New" w:eastAsia="Times New Roman" w:hAnsi="Courier New" w:cs="Courier New"/>
+          <w:color w:val="D4D4D4"/>
+          <w:kern w:val="0"/>
+          <w:sz w:val="27"/>
+          <w:szCs w:val="27"/>
+          <w:lang w:val="en-US" w:eastAsia="ru-RU"/>
+          <w14:ligatures w14:val="none"/>
+        </w:rPr>
+        <w:t>.</w:t>
+      </w:r>
+      <w:r>
+        <w:rPr>
+          <w:rFonts w:ascii="Courier New" w:eastAsia="Times New Roman" w:hAnsi="Courier New" w:cs="Courier New"/>
+          <w:color w:val="9CDCFE"/>
+          <w:kern w:val="0"/>
+          <w:sz w:val="27"/>
+          <w:szCs w:val="27"/>
+          <w:lang w:val="en-US" w:eastAsia="ru-RU"/>
+          <w14:ligatures w14:val="none"/>
+        </w:rPr>
+        <w:t>length</w:t>
+      </w:r>
+      <w:proofErr w:type="spellEnd"/>
+      <w:proofErr w:type="gramEnd"/>
+      <w:r>
+        <w:rPr>
+          <w:rFonts w:ascii="Courier New" w:eastAsia="Times New Roman" w:hAnsi="Courier New" w:cs="Courier New"/>
+          <w:color w:val="9CDCFE"/>
+          <w:kern w:val="0"/>
+          <w:sz w:val="27"/>
+          <w:szCs w:val="27"/>
+          <w:lang w:val="en-US" w:eastAsia="ru-RU"/>
+          <w14:ligatures w14:val="none"/>
+        </w:rPr>
+        <w:t xml:space="preserve"> </w:t>
       </w:r>
       <w:r>
         <w:rPr>
@@ -2323,7 +2780,33 @@
           <w:lang w:val="en-US" w:eastAsia="ru-RU"/>
           <w14:ligatures w14:val="none"/>
         </w:rPr>
-        <w:t xml:space="preserve"> i </w:t>
+        <w:t xml:space="preserve"> </w:t>
+      </w:r>
+      <w:proofErr w:type="spellStart"/>
+      <w:r>
+        <w:rPr>
+          <w:rFonts w:ascii="Courier New" w:eastAsia="Times New Roman" w:hAnsi="Courier New" w:cs="Courier New"/>
+          <w:color w:val="9CDCFE"/>
+          <w:kern w:val="0"/>
+          <w:sz w:val="27"/>
+          <w:szCs w:val="27"/>
+          <w:lang w:val="en-US" w:eastAsia="ru-RU"/>
+          <w14:ligatures w14:val="none"/>
+        </w:rPr>
+        <w:t>i</w:t>
+      </w:r>
+      <w:proofErr w:type="spellEnd"/>
+      <w:r>
+        <w:rPr>
+          <w:rFonts w:ascii="Courier New" w:eastAsia="Times New Roman" w:hAnsi="Courier New" w:cs="Courier New"/>
+          <w:color w:val="9CDCFE"/>
+          <w:kern w:val="0"/>
+          <w:sz w:val="27"/>
+          <w:szCs w:val="27"/>
+          <w:lang w:val="en-US" w:eastAsia="ru-RU"/>
+          <w14:ligatures w14:val="none"/>
+        </w:rPr>
+        <w:t xml:space="preserve"> </w:t>
       </w:r>
       <w:r>
         <w:rPr>
@@ -2383,8 +2866,22 @@
           <w:lang w:val="en-US" w:eastAsia="ru-RU"/>
           <w14:ligatures w14:val="none"/>
         </w:rPr>
-        <w:t xml:space="preserve"> i</w:t>
-      </w:r>
+        <w:t xml:space="preserve"> </w:t>
+      </w:r>
+      <w:proofErr w:type="spellStart"/>
+      <w:r>
+        <w:rPr>
+          <w:rFonts w:ascii="Courier New" w:eastAsia="Times New Roman" w:hAnsi="Courier New" w:cs="Courier New"/>
+          <w:color w:val="9CDCFE"/>
+          <w:kern w:val="0"/>
+          <w:sz w:val="27"/>
+          <w:szCs w:val="27"/>
+          <w:lang w:val="en-US" w:eastAsia="ru-RU"/>
+          <w14:ligatures w14:val="none"/>
+        </w:rPr>
+        <w:t>i</w:t>
+      </w:r>
+      <w:proofErr w:type="spellEnd"/>
       <w:r>
         <w:rPr>
           <w:rFonts w:ascii="Courier New" w:eastAsia="Times New Roman" w:hAnsi="Courier New" w:cs="Courier New"/>
@@ -2464,7 +2961,20 @@
           <w:lang w:val="en-US" w:eastAsia="ru-RU"/>
           <w14:ligatures w14:val="none"/>
         </w:rPr>
-        <w:t xml:space="preserve">    newArr</w:t>
+        <w:t xml:space="preserve">    </w:t>
+      </w:r>
+      <w:proofErr w:type="spellStart"/>
+      <w:r>
+        <w:rPr>
+          <w:rFonts w:ascii="Courier New" w:eastAsia="Times New Roman" w:hAnsi="Courier New" w:cs="Courier New"/>
+          <w:color w:val="9CDCFE"/>
+          <w:kern w:val="0"/>
+          <w:sz w:val="27"/>
+          <w:szCs w:val="27"/>
+          <w:lang w:val="en-US" w:eastAsia="ru-RU"/>
+          <w14:ligatures w14:val="none"/>
+        </w:rPr>
+        <w:t>newArr</w:t>
       </w:r>
       <w:r>
         <w:rPr>
@@ -2490,6 +3000,7 @@
         </w:rPr>
         <w:t>push</w:t>
       </w:r>
+      <w:proofErr w:type="spellEnd"/>
       <w:r>
         <w:rPr>
           <w:rFonts w:ascii="Courier New" w:eastAsia="Times New Roman" w:hAnsi="Courier New" w:cs="Courier New"/>
@@ -2502,6 +3013,7 @@
         </w:rPr>
         <w:t>(</w:t>
       </w:r>
+      <w:proofErr w:type="spellStart"/>
       <w:r>
         <w:rPr>
           <w:rFonts w:ascii="Courier New" w:eastAsia="Times New Roman" w:hAnsi="Courier New" w:cs="Courier New"/>
@@ -2514,6 +3026,7 @@
         </w:rPr>
         <w:t>arr</w:t>
       </w:r>
+      <w:proofErr w:type="spellEnd"/>
       <w:r>
         <w:rPr>
           <w:rFonts w:ascii="Courier New" w:eastAsia="Times New Roman" w:hAnsi="Courier New" w:cs="Courier New"/>
@@ -2526,6 +3039,7 @@
         </w:rPr>
         <w:t>[</w:t>
       </w:r>
+      <w:proofErr w:type="spellStart"/>
       <w:r>
         <w:rPr>
           <w:rFonts w:ascii="Courier New" w:eastAsia="Times New Roman" w:hAnsi="Courier New" w:cs="Courier New"/>
@@ -2538,6 +3052,7 @@
         </w:rPr>
         <w:t>i</w:t>
       </w:r>
+      <w:proofErr w:type="spellEnd"/>
       <w:r>
         <w:rPr>
           <w:rFonts w:ascii="Courier New" w:eastAsia="Times New Roman" w:hAnsi="Courier New" w:cs="Courier New"/>
@@ -2674,8 +3189,22 @@
           <w:lang w:val="en-US" w:eastAsia="ru-RU"/>
           <w14:ligatures w14:val="none"/>
         </w:rPr>
-        <w:t xml:space="preserve"> newArr</w:t>
-      </w:r>
+        <w:t xml:space="preserve"> </w:t>
+      </w:r>
+      <w:proofErr w:type="spellStart"/>
+      <w:r>
+        <w:rPr>
+          <w:rFonts w:ascii="Courier New" w:eastAsia="Times New Roman" w:hAnsi="Courier New" w:cs="Courier New"/>
+          <w:color w:val="9CDCFE"/>
+          <w:kern w:val="0"/>
+          <w:sz w:val="27"/>
+          <w:szCs w:val="27"/>
+          <w:lang w:val="en-US" w:eastAsia="ru-RU"/>
+          <w14:ligatures w14:val="none"/>
+        </w:rPr>
+        <w:t>newArr</w:t>
+      </w:r>
+      <w:proofErr w:type="spellEnd"/>
     </w:p>
     <w:p>
       <w:pPr>
@@ -2802,6 +3331,8 @@
         </w:rPr>
         <w:t xml:space="preserve"> </w:t>
       </w:r>
+      <w:proofErr w:type="spellStart"/>
+      <w:proofErr w:type="gramStart"/>
       <w:r>
         <w:rPr>
           <w:rFonts w:ascii="Courier New" w:eastAsia="Times New Roman" w:hAnsi="Courier New" w:cs="Courier New"/>
@@ -2814,6 +3345,7 @@
         </w:rPr>
         <w:t>reverseArray</w:t>
       </w:r>
+      <w:proofErr w:type="spellEnd"/>
       <w:r>
         <w:rPr>
           <w:rFonts w:ascii="Courier New" w:eastAsia="Times New Roman" w:hAnsi="Courier New" w:cs="Courier New"/>
@@ -2824,7 +3356,20 @@
           <w:lang w:val="en-US" w:eastAsia="ru-RU"/>
           <w14:ligatures w14:val="none"/>
         </w:rPr>
-        <w:t>([</w:t>
+        <w:t>(</w:t>
+      </w:r>
+      <w:proofErr w:type="gramEnd"/>
+      <w:r>
+        <w:rPr>
+          <w:rFonts w:ascii="Courier New" w:eastAsia="Times New Roman" w:hAnsi="Courier New" w:cs="Courier New"/>
+          <w:color w:val="D4D4D4"/>
+          <w:kern w:val="0"/>
+          <w:sz w:val="27"/>
+          <w:szCs w:val="27"/>
+          <w:lang w:val="en-US" w:eastAsia="ru-RU"/>
+          <w14:ligatures w14:val="none"/>
+        </w:rPr>
+        <w:t>[</w:t>
       </w:r>
       <w:r>
         <w:rPr>
@@ -3027,6 +3572,8 @@
         </w:rPr>
         <w:t xml:space="preserve"> </w:t>
       </w:r>
+      <w:proofErr w:type="spellStart"/>
+      <w:proofErr w:type="gramStart"/>
       <w:r>
         <w:rPr>
           <w:rFonts w:ascii="Courier New" w:eastAsia="Times New Roman" w:hAnsi="Courier New" w:cs="Courier New"/>
@@ -3039,6 +3586,7 @@
         </w:rPr>
         <w:t>reverseArray</w:t>
       </w:r>
+      <w:proofErr w:type="spellEnd"/>
       <w:r>
         <w:rPr>
           <w:rFonts w:ascii="Courier New" w:eastAsia="Times New Roman" w:hAnsi="Courier New" w:cs="Courier New"/>
@@ -3049,7 +3597,20 @@
           <w:lang w:val="en-US" w:eastAsia="ru-RU"/>
           <w14:ligatures w14:val="none"/>
         </w:rPr>
-        <w:t>([</w:t>
+        <w:t>(</w:t>
+      </w:r>
+      <w:proofErr w:type="gramEnd"/>
+      <w:r>
+        <w:rPr>
+          <w:rFonts w:ascii="Courier New" w:eastAsia="Times New Roman" w:hAnsi="Courier New" w:cs="Courier New"/>
+          <w:color w:val="D4D4D4"/>
+          <w:kern w:val="0"/>
+          <w:sz w:val="27"/>
+          <w:szCs w:val="27"/>
+          <w:lang w:val="en-US" w:eastAsia="ru-RU"/>
+          <w14:ligatures w14:val="none"/>
+        </w:rPr>
+        <w:t>[</w:t>
       </w:r>
       <w:r>
         <w:rPr>
@@ -3302,7 +3863,21 @@
         <w:rPr>
           <w:lang w:val="en-US"/>
         </w:rPr>
-        <w:t xml:space="preserve"> O(n) and space complexity is O(1)</w:t>
+        <w:t xml:space="preserve"> O(n) and space complexity is </w:t>
+      </w:r>
+      <w:proofErr w:type="gramStart"/>
+      <w:r>
+        <w:rPr>
+          <w:lang w:val="en-US"/>
+        </w:rPr>
+        <w:t>O(</w:t>
+      </w:r>
+      <w:proofErr w:type="gramEnd"/>
+      <w:r>
+        <w:rPr>
+          <w:lang w:val="en-US"/>
+        </w:rPr>
+        <w:t>1)</w:t>
       </w:r>
     </w:p>
     <w:p>
@@ -3346,14 +3921,10 @@
           <w:szCs w:val="30"/>
           <w:lang w:val="en-US"/>
         </w:rPr>
-        <w:t>So far, we’ve only looked at custom functions, but it’s important to realise Big O also applies to built-in JavaScript functions, such as the array methods push, pop, unshift and shift.</w:t>
-      </w:r>
-    </w:p>
-    <w:p>
-      <w:pPr>
-        <w:pStyle w:val="NormalWeb"/>
-        <w:spacing w:before="0" w:beforeAutospacing="0" w:after="0" w:afterAutospacing="0" w:line="435" w:lineRule="atLeast"/>
-        <w:ind w:left="225" w:right="225"/>
+        <w:t xml:space="preserve">So far, we’ve only looked at custom functions, but it’s important to </w:t>
+      </w:r>
+      <w:proofErr w:type="spellStart"/>
+      <w:r>
         <w:rPr>
           <w:rFonts w:ascii="Arial" w:hAnsi="Arial"/>
           <w:color w:val="000000"/>
@@ -3361,7 +3932,9 @@
           <w:szCs w:val="30"/>
           <w:lang w:val="en-US"/>
         </w:rPr>
-      </w:pPr>
+        <w:t>realise</w:t>
+      </w:r>
+      <w:proofErr w:type="spellEnd"/>
       <w:r>
         <w:rPr>
           <w:rFonts w:ascii="Arial" w:hAnsi="Arial"/>
@@ -3370,6 +3943,30 @@
           <w:szCs w:val="30"/>
           <w:lang w:val="en-US"/>
         </w:rPr>
+        <w:t xml:space="preserve"> Big O also applies to built-in JavaScript functions, such as the array methods push, pop, unshift and shift.</w:t>
+      </w:r>
+    </w:p>
+    <w:p>
+      <w:pPr>
+        <w:pStyle w:val="NormalWeb"/>
+        <w:spacing w:before="0" w:beforeAutospacing="0" w:after="0" w:afterAutospacing="0" w:line="435" w:lineRule="atLeast"/>
+        <w:ind w:left="225" w:right="225"/>
+        <w:rPr>
+          <w:rFonts w:ascii="Arial" w:hAnsi="Arial"/>
+          <w:color w:val="000000"/>
+          <w:sz w:val="30"/>
+          <w:szCs w:val="30"/>
+          <w:lang w:val="en-US"/>
+        </w:rPr>
+      </w:pPr>
+      <w:r>
+        <w:rPr>
+          <w:rFonts w:ascii="Arial" w:hAnsi="Arial"/>
+          <w:color w:val="000000"/>
+          <w:sz w:val="30"/>
+          <w:szCs w:val="30"/>
+          <w:lang w:val="en-US"/>
+        </w:rPr>
         <w:t>In the code snippet below, we have a 4-item array, </w:t>
       </w:r>
       <w:r>
@@ -3392,333 +3989,10 @@
           <w:szCs w:val="30"/>
           <w:lang w:val="en-US"/>
         </w:rPr>
-        <w:t>. If we push 5 onto the end of this array, then all we have to do is create a new place at the end of the array, give it an index, and put the value of 5 there. It doesn’t matter what the length of the array is, it will always be constant time - Big O(1). The number of operations is always the same – constant.</w:t>
-      </w:r>
-    </w:p>
-    <w:p>
-      <w:pPr>
-        <w:pStyle w:val="HTMLPreformatted"/>
-        <w:shd w:val="clear" w:color="auto" w:fill="1E1E1E"/>
-        <w:rPr>
-          <w:color w:val="9CDCFE"/>
-          <w:lang w:val="en-US"/>
-        </w:rPr>
-      </w:pPr>
-      <w:r>
-        <w:rPr>
-          <w:rStyle w:val="token"/>
-          <w:rFonts w:eastAsiaTheme="majorEastAsia"/>
-          <w:color w:val="569CD6"/>
-          <w:lang w:val="en-US"/>
-        </w:rPr>
-        <w:t>let</w:t>
-      </w:r>
-      <w:r>
-        <w:rPr>
-          <w:rStyle w:val="token"/>
-          <w:rFonts w:eastAsiaTheme="majorEastAsia"/>
-          <w:color w:val="9CDCFE"/>
-          <w:lang w:val="en-US"/>
-        </w:rPr>
-        <w:t xml:space="preserve"> arr </w:t>
-      </w:r>
-      <w:r>
-        <w:rPr>
-          <w:rStyle w:val="token"/>
-          <w:rFonts w:eastAsiaTheme="majorEastAsia"/>
-          <w:color w:val="D4D4D4"/>
-          <w:lang w:val="en-US"/>
-        </w:rPr>
-        <w:t>=</w:t>
-      </w:r>
-      <w:r>
-        <w:rPr>
-          <w:rStyle w:val="token"/>
-          <w:rFonts w:eastAsiaTheme="majorEastAsia"/>
-          <w:color w:val="9CDCFE"/>
-          <w:lang w:val="en-US"/>
-        </w:rPr>
-        <w:t xml:space="preserve"> </w:t>
-      </w:r>
-      <w:r>
-        <w:rPr>
-          <w:rStyle w:val="token"/>
-          <w:rFonts w:eastAsiaTheme="majorEastAsia"/>
-          <w:color w:val="D4D4D4"/>
-          <w:lang w:val="en-US"/>
-        </w:rPr>
-        <w:t>[</w:t>
-      </w:r>
-      <w:r>
-        <w:rPr>
-          <w:rStyle w:val="token"/>
-          <w:rFonts w:eastAsiaTheme="majorEastAsia"/>
-          <w:color w:val="B5CEA8"/>
-          <w:lang w:val="en-US"/>
-        </w:rPr>
-        <w:t>1</w:t>
-      </w:r>
-      <w:r>
-        <w:rPr>
-          <w:rStyle w:val="token"/>
-          <w:rFonts w:eastAsiaTheme="majorEastAsia"/>
-          <w:color w:val="D4D4D4"/>
-          <w:lang w:val="en-US"/>
-        </w:rPr>
-        <w:t>,</w:t>
-      </w:r>
-      <w:r>
-        <w:rPr>
-          <w:rStyle w:val="token"/>
-          <w:rFonts w:eastAsiaTheme="majorEastAsia"/>
-          <w:color w:val="9CDCFE"/>
-          <w:lang w:val="en-US"/>
-        </w:rPr>
-        <w:t xml:space="preserve"> </w:t>
-      </w:r>
-      <w:r>
-        <w:rPr>
-          <w:rStyle w:val="token"/>
-          <w:rFonts w:eastAsiaTheme="majorEastAsia"/>
-          <w:color w:val="B5CEA8"/>
-          <w:lang w:val="en-US"/>
-        </w:rPr>
-        <w:t>2</w:t>
-      </w:r>
-      <w:r>
-        <w:rPr>
-          <w:rStyle w:val="token"/>
-          <w:rFonts w:eastAsiaTheme="majorEastAsia"/>
-          <w:color w:val="D4D4D4"/>
-          <w:lang w:val="en-US"/>
-        </w:rPr>
-        <w:t>,</w:t>
-      </w:r>
-      <w:r>
-        <w:rPr>
-          <w:rStyle w:val="token"/>
-          <w:rFonts w:eastAsiaTheme="majorEastAsia"/>
-          <w:color w:val="9CDCFE"/>
-          <w:lang w:val="en-US"/>
-        </w:rPr>
-        <w:t xml:space="preserve"> </w:t>
-      </w:r>
-      <w:r>
-        <w:rPr>
-          <w:rStyle w:val="token"/>
-          <w:rFonts w:eastAsiaTheme="majorEastAsia"/>
-          <w:color w:val="B5CEA8"/>
-          <w:lang w:val="en-US"/>
-        </w:rPr>
-        <w:t>3</w:t>
-      </w:r>
-      <w:r>
-        <w:rPr>
-          <w:rStyle w:val="token"/>
-          <w:rFonts w:eastAsiaTheme="majorEastAsia"/>
-          <w:color w:val="D4D4D4"/>
-          <w:lang w:val="en-US"/>
-        </w:rPr>
-        <w:t>,</w:t>
-      </w:r>
-      <w:r>
-        <w:rPr>
-          <w:rStyle w:val="token"/>
-          <w:rFonts w:eastAsiaTheme="majorEastAsia"/>
-          <w:color w:val="9CDCFE"/>
-          <w:lang w:val="en-US"/>
-        </w:rPr>
-        <w:t xml:space="preserve"> </w:t>
-      </w:r>
-      <w:r>
-        <w:rPr>
-          <w:rStyle w:val="token"/>
-          <w:rFonts w:eastAsiaTheme="majorEastAsia"/>
-          <w:color w:val="B5CEA8"/>
-          <w:lang w:val="en-US"/>
-        </w:rPr>
-        <w:t>4</w:t>
-      </w:r>
-      <w:r>
-        <w:rPr>
-          <w:rStyle w:val="token"/>
-          <w:rFonts w:eastAsiaTheme="majorEastAsia"/>
-          <w:color w:val="D4D4D4"/>
-          <w:lang w:val="en-US"/>
-        </w:rPr>
-        <w:t>]</w:t>
-      </w:r>
-    </w:p>
-    <w:p>
-      <w:pPr>
-        <w:pStyle w:val="HTMLPreformatted"/>
-        <w:shd w:val="clear" w:color="auto" w:fill="1E1E1E"/>
-        <w:rPr>
-          <w:color w:val="9CDCFE"/>
-          <w:lang w:val="en-US"/>
-        </w:rPr>
-      </w:pPr>
-      <w:r>
-        <w:rPr>
-          <w:rStyle w:val="token"/>
-          <w:rFonts w:eastAsiaTheme="majorEastAsia"/>
-          <w:color w:val="6A9955"/>
-          <w:lang w:val="en-US"/>
-        </w:rPr>
-        <w:t>// Adding and removing to the end of the array =&gt; Big (1) - constant time</w:t>
-      </w:r>
-    </w:p>
-    <w:p>
-      <w:pPr>
-        <w:pStyle w:val="HTMLPreformatted"/>
-        <w:shd w:val="clear" w:color="auto" w:fill="1E1E1E"/>
-        <w:rPr>
-          <w:color w:val="9CDCFE"/>
-          <w:lang w:val="en-US"/>
-        </w:rPr>
-      </w:pPr>
-      <w:r>
-        <w:rPr>
-          <w:rStyle w:val="token"/>
-          <w:rFonts w:eastAsiaTheme="majorEastAsia"/>
-          <w:color w:val="9CDCFE"/>
-          <w:lang w:val="en-US"/>
-        </w:rPr>
-        <w:t>arr</w:t>
-      </w:r>
-      <w:r>
-        <w:rPr>
-          <w:rStyle w:val="token"/>
-          <w:rFonts w:eastAsiaTheme="majorEastAsia"/>
-          <w:color w:val="D4D4D4"/>
-          <w:lang w:val="en-US"/>
-        </w:rPr>
-        <w:t>.</w:t>
-      </w:r>
-      <w:r>
-        <w:rPr>
-          <w:rStyle w:val="token"/>
-          <w:rFonts w:eastAsiaTheme="majorEastAsia"/>
-          <w:color w:val="DCDCAA"/>
-          <w:lang w:val="en-US"/>
-        </w:rPr>
-        <w:t>push</w:t>
-      </w:r>
-      <w:r>
-        <w:rPr>
-          <w:rStyle w:val="token"/>
-          <w:rFonts w:eastAsiaTheme="majorEastAsia"/>
-          <w:color w:val="D4D4D4"/>
-          <w:lang w:val="en-US"/>
-        </w:rPr>
-        <w:t>(</w:t>
-      </w:r>
-      <w:r>
-        <w:rPr>
-          <w:rStyle w:val="token"/>
-          <w:rFonts w:eastAsiaTheme="majorEastAsia"/>
-          <w:color w:val="B5CEA8"/>
-          <w:lang w:val="en-US"/>
-        </w:rPr>
-        <w:t>5</w:t>
-      </w:r>
-      <w:r>
-        <w:rPr>
-          <w:rStyle w:val="token"/>
-          <w:rFonts w:eastAsiaTheme="majorEastAsia"/>
-          <w:color w:val="D4D4D4"/>
-          <w:lang w:val="en-US"/>
-        </w:rPr>
-        <w:t>)</w:t>
-      </w:r>
-      <w:r>
-        <w:rPr>
-          <w:rStyle w:val="token"/>
-          <w:rFonts w:eastAsiaTheme="majorEastAsia"/>
-          <w:color w:val="9CDCFE"/>
-          <w:lang w:val="en-US"/>
-        </w:rPr>
-        <w:t xml:space="preserve"> </w:t>
-      </w:r>
-      <w:r>
-        <w:rPr>
-          <w:rStyle w:val="token"/>
-          <w:rFonts w:eastAsiaTheme="majorEastAsia"/>
-          <w:color w:val="6A9955"/>
-          <w:lang w:val="en-US"/>
-        </w:rPr>
-        <w:t>// [1, 2, 3, 4, 5]</w:t>
-      </w:r>
-    </w:p>
-    <w:p>
-      <w:pPr>
-        <w:pStyle w:val="HTMLPreformatted"/>
-        <w:shd w:val="clear" w:color="auto" w:fill="1E1E1E"/>
-        <w:rPr>
-          <w:color w:val="9CDCFE"/>
-          <w:lang w:val="en-US"/>
-        </w:rPr>
-      </w:pPr>
-      <w:r>
-        <w:rPr>
-          <w:rStyle w:val="token"/>
-          <w:rFonts w:eastAsiaTheme="majorEastAsia"/>
-          <w:color w:val="9CDCFE"/>
-          <w:lang w:val="en-US"/>
-        </w:rPr>
-        <w:t>arr</w:t>
-      </w:r>
-      <w:r>
-        <w:rPr>
-          <w:rStyle w:val="token"/>
-          <w:rFonts w:eastAsiaTheme="majorEastAsia"/>
-          <w:color w:val="D4D4D4"/>
-          <w:lang w:val="en-US"/>
-        </w:rPr>
-        <w:t>.</w:t>
-      </w:r>
-      <w:r>
-        <w:rPr>
-          <w:rStyle w:val="token"/>
-          <w:rFonts w:eastAsiaTheme="majorEastAsia"/>
-          <w:color w:val="DCDCAA"/>
-          <w:lang w:val="en-US"/>
-        </w:rPr>
-        <w:t>pop</w:t>
-      </w:r>
-      <w:r>
-        <w:rPr>
-          <w:rStyle w:val="token"/>
-          <w:rFonts w:eastAsiaTheme="majorEastAsia"/>
-          <w:color w:val="D4D4D4"/>
-          <w:lang w:val="en-US"/>
-        </w:rPr>
-        <w:t>()</w:t>
-      </w:r>
-      <w:r>
-        <w:rPr>
-          <w:rStyle w:val="token"/>
-          <w:rFonts w:eastAsiaTheme="majorEastAsia"/>
-          <w:color w:val="9CDCFE"/>
-          <w:lang w:val="en-US"/>
-        </w:rPr>
-        <w:t xml:space="preserve"> </w:t>
-      </w:r>
-      <w:r>
-        <w:rPr>
-          <w:rStyle w:val="token"/>
-          <w:rFonts w:eastAsiaTheme="majorEastAsia"/>
-          <w:color w:val="6A9955"/>
-          <w:lang w:val="en-US"/>
-        </w:rPr>
-        <w:t>// [1, 2, 3]</w:t>
-      </w:r>
-    </w:p>
-    <w:p>
-      <w:pPr>
-        <w:pStyle w:val="NormalWeb"/>
-        <w:spacing w:before="0" w:beforeAutospacing="0" w:after="0" w:afterAutospacing="0" w:line="435" w:lineRule="atLeast"/>
-        <w:ind w:left="225" w:right="225"/>
+        <w:t xml:space="preserve">. If we push 5 onto the end of this array, then all we </w:t>
+      </w:r>
+      <w:proofErr w:type="gramStart"/>
+      <w:r>
         <w:rPr>
           <w:rFonts w:ascii="Arial" w:hAnsi="Arial"/>
           <w:color w:val="000000"/>
@@ -3726,7 +4000,9 @@
           <w:szCs w:val="30"/>
           <w:lang w:val="en-US"/>
         </w:rPr>
-      </w:pPr>
+        <w:t>have to</w:t>
+      </w:r>
+      <w:proofErr w:type="gramEnd"/>
       <w:r>
         <w:rPr>
           <w:rFonts w:ascii="Arial" w:hAnsi="Arial"/>
@@ -3735,8 +4011,411 @@
           <w:szCs w:val="30"/>
           <w:lang w:val="en-US"/>
         </w:rPr>
+        <w:t xml:space="preserve"> do is create a new place at the end of the array, give it an index, and put the value of 5 there. It doesn’t matter what the length of the array is, it will always be constant time - Big </w:t>
+      </w:r>
+      <w:proofErr w:type="gramStart"/>
+      <w:r>
+        <w:rPr>
+          <w:rFonts w:ascii="Arial" w:hAnsi="Arial"/>
+          <w:color w:val="000000"/>
+          <w:sz w:val="30"/>
+          <w:szCs w:val="30"/>
+          <w:lang w:val="en-US"/>
+        </w:rPr>
+        <w:t>O(</w:t>
+      </w:r>
+      <w:proofErr w:type="gramEnd"/>
+      <w:r>
+        <w:rPr>
+          <w:rFonts w:ascii="Arial" w:hAnsi="Arial"/>
+          <w:color w:val="000000"/>
+          <w:sz w:val="30"/>
+          <w:szCs w:val="30"/>
+          <w:lang w:val="en-US"/>
+        </w:rPr>
+        <w:t>1). The number of operations is always the same – constant.</w:t>
+      </w:r>
+    </w:p>
+    <w:p>
+      <w:pPr>
+        <w:pStyle w:val="HTMLPreformatted"/>
+        <w:shd w:val="clear" w:color="auto" w:fill="1E1E1E"/>
+        <w:rPr>
+          <w:color w:val="9CDCFE"/>
+          <w:lang w:val="en-US"/>
+        </w:rPr>
+      </w:pPr>
+      <w:r>
+        <w:rPr>
+          <w:rStyle w:val="token"/>
+          <w:rFonts w:eastAsiaTheme="majorEastAsia"/>
+          <w:color w:val="569CD6"/>
+          <w:lang w:val="en-US"/>
+        </w:rPr>
+        <w:t>let</w:t>
+      </w:r>
+      <w:r>
+        <w:rPr>
+          <w:rStyle w:val="token"/>
+          <w:rFonts w:eastAsiaTheme="majorEastAsia"/>
+          <w:color w:val="9CDCFE"/>
+          <w:lang w:val="en-US"/>
+        </w:rPr>
+        <w:t xml:space="preserve"> </w:t>
+      </w:r>
+      <w:proofErr w:type="spellStart"/>
+      <w:r>
+        <w:rPr>
+          <w:rStyle w:val="token"/>
+          <w:rFonts w:eastAsiaTheme="majorEastAsia"/>
+          <w:color w:val="9CDCFE"/>
+          <w:lang w:val="en-US"/>
+        </w:rPr>
+        <w:t>arr</w:t>
+      </w:r>
+      <w:proofErr w:type="spellEnd"/>
+      <w:r>
+        <w:rPr>
+          <w:rStyle w:val="token"/>
+          <w:rFonts w:eastAsiaTheme="majorEastAsia"/>
+          <w:color w:val="9CDCFE"/>
+          <w:lang w:val="en-US"/>
+        </w:rPr>
+        <w:t xml:space="preserve"> </w:t>
+      </w:r>
+      <w:r>
+        <w:rPr>
+          <w:rStyle w:val="token"/>
+          <w:rFonts w:eastAsiaTheme="majorEastAsia"/>
+          <w:color w:val="D4D4D4"/>
+          <w:lang w:val="en-US"/>
+        </w:rPr>
+        <w:t>=</w:t>
+      </w:r>
+      <w:r>
+        <w:rPr>
+          <w:rStyle w:val="token"/>
+          <w:rFonts w:eastAsiaTheme="majorEastAsia"/>
+          <w:color w:val="9CDCFE"/>
+          <w:lang w:val="en-US"/>
+        </w:rPr>
+        <w:t xml:space="preserve"> </w:t>
+      </w:r>
+      <w:r>
+        <w:rPr>
+          <w:rStyle w:val="token"/>
+          <w:rFonts w:eastAsiaTheme="majorEastAsia"/>
+          <w:color w:val="D4D4D4"/>
+          <w:lang w:val="en-US"/>
+        </w:rPr>
+        <w:t>[</w:t>
+      </w:r>
+      <w:r>
+        <w:rPr>
+          <w:rStyle w:val="token"/>
+          <w:rFonts w:eastAsiaTheme="majorEastAsia"/>
+          <w:color w:val="B5CEA8"/>
+          <w:lang w:val="en-US"/>
+        </w:rPr>
+        <w:t>1</w:t>
+      </w:r>
+      <w:r>
+        <w:rPr>
+          <w:rStyle w:val="token"/>
+          <w:rFonts w:eastAsiaTheme="majorEastAsia"/>
+          <w:color w:val="D4D4D4"/>
+          <w:lang w:val="en-US"/>
+        </w:rPr>
+        <w:t>,</w:t>
+      </w:r>
+      <w:r>
+        <w:rPr>
+          <w:rStyle w:val="token"/>
+          <w:rFonts w:eastAsiaTheme="majorEastAsia"/>
+          <w:color w:val="9CDCFE"/>
+          <w:lang w:val="en-US"/>
+        </w:rPr>
+        <w:t xml:space="preserve"> </w:t>
+      </w:r>
+      <w:r>
+        <w:rPr>
+          <w:rStyle w:val="token"/>
+          <w:rFonts w:eastAsiaTheme="majorEastAsia"/>
+          <w:color w:val="B5CEA8"/>
+          <w:lang w:val="en-US"/>
+        </w:rPr>
+        <w:t>2</w:t>
+      </w:r>
+      <w:r>
+        <w:rPr>
+          <w:rStyle w:val="token"/>
+          <w:rFonts w:eastAsiaTheme="majorEastAsia"/>
+          <w:color w:val="D4D4D4"/>
+          <w:lang w:val="en-US"/>
+        </w:rPr>
+        <w:t>,</w:t>
+      </w:r>
+      <w:r>
+        <w:rPr>
+          <w:rStyle w:val="token"/>
+          <w:rFonts w:eastAsiaTheme="majorEastAsia"/>
+          <w:color w:val="9CDCFE"/>
+          <w:lang w:val="en-US"/>
+        </w:rPr>
+        <w:t xml:space="preserve"> </w:t>
+      </w:r>
+      <w:r>
+        <w:rPr>
+          <w:rStyle w:val="token"/>
+          <w:rFonts w:eastAsiaTheme="majorEastAsia"/>
+          <w:color w:val="B5CEA8"/>
+          <w:lang w:val="en-US"/>
+        </w:rPr>
+        <w:t>3</w:t>
+      </w:r>
+      <w:r>
+        <w:rPr>
+          <w:rStyle w:val="token"/>
+          <w:rFonts w:eastAsiaTheme="majorEastAsia"/>
+          <w:color w:val="D4D4D4"/>
+          <w:lang w:val="en-US"/>
+        </w:rPr>
+        <w:t>,</w:t>
+      </w:r>
+      <w:r>
+        <w:rPr>
+          <w:rStyle w:val="token"/>
+          <w:rFonts w:eastAsiaTheme="majorEastAsia"/>
+          <w:color w:val="9CDCFE"/>
+          <w:lang w:val="en-US"/>
+        </w:rPr>
+        <w:t xml:space="preserve"> </w:t>
+      </w:r>
+      <w:r>
+        <w:rPr>
+          <w:rStyle w:val="token"/>
+          <w:rFonts w:eastAsiaTheme="majorEastAsia"/>
+          <w:color w:val="B5CEA8"/>
+          <w:lang w:val="en-US"/>
+        </w:rPr>
+        <w:t>4</w:t>
+      </w:r>
+      <w:r>
+        <w:rPr>
+          <w:rStyle w:val="token"/>
+          <w:rFonts w:eastAsiaTheme="majorEastAsia"/>
+          <w:color w:val="D4D4D4"/>
+          <w:lang w:val="en-US"/>
+        </w:rPr>
+        <w:t>]</w:t>
+      </w:r>
+    </w:p>
+    <w:p>
+      <w:pPr>
+        <w:pStyle w:val="HTMLPreformatted"/>
+        <w:shd w:val="clear" w:color="auto" w:fill="1E1E1E"/>
+        <w:rPr>
+          <w:color w:val="9CDCFE"/>
+          <w:lang w:val="en-US"/>
+        </w:rPr>
+      </w:pPr>
+      <w:r>
+        <w:rPr>
+          <w:rStyle w:val="token"/>
+          <w:rFonts w:eastAsiaTheme="majorEastAsia"/>
+          <w:color w:val="6A9955"/>
+          <w:lang w:val="en-US"/>
+        </w:rPr>
+        <w:t>// Adding and removing to the end of the array =&gt; Big (1) - constant time</w:t>
+      </w:r>
+    </w:p>
+    <w:p>
+      <w:pPr>
+        <w:pStyle w:val="HTMLPreformatted"/>
+        <w:shd w:val="clear" w:color="auto" w:fill="1E1E1E"/>
+        <w:rPr>
+          <w:color w:val="9CDCFE"/>
+          <w:lang w:val="en-US"/>
+        </w:rPr>
+      </w:pPr>
+      <w:proofErr w:type="spellStart"/>
+      <w:proofErr w:type="gramStart"/>
+      <w:r>
+        <w:rPr>
+          <w:rStyle w:val="token"/>
+          <w:rFonts w:eastAsiaTheme="majorEastAsia"/>
+          <w:color w:val="9CDCFE"/>
+          <w:lang w:val="en-US"/>
+        </w:rPr>
+        <w:t>arr</w:t>
+      </w:r>
+      <w:r>
+        <w:rPr>
+          <w:rStyle w:val="token"/>
+          <w:rFonts w:eastAsiaTheme="majorEastAsia"/>
+          <w:color w:val="D4D4D4"/>
+          <w:lang w:val="en-US"/>
+        </w:rPr>
+        <w:t>.</w:t>
+      </w:r>
+      <w:r>
+        <w:rPr>
+          <w:rStyle w:val="token"/>
+          <w:rFonts w:eastAsiaTheme="majorEastAsia"/>
+          <w:color w:val="DCDCAA"/>
+          <w:lang w:val="en-US"/>
+        </w:rPr>
+        <w:t>push</w:t>
+      </w:r>
+      <w:proofErr w:type="spellEnd"/>
+      <w:proofErr w:type="gramEnd"/>
+      <w:r>
+        <w:rPr>
+          <w:rStyle w:val="token"/>
+          <w:rFonts w:eastAsiaTheme="majorEastAsia"/>
+          <w:color w:val="D4D4D4"/>
+          <w:lang w:val="en-US"/>
+        </w:rPr>
+        <w:t>(</w:t>
+      </w:r>
+      <w:r>
+        <w:rPr>
+          <w:rStyle w:val="token"/>
+          <w:rFonts w:eastAsiaTheme="majorEastAsia"/>
+          <w:color w:val="B5CEA8"/>
+          <w:lang w:val="en-US"/>
+        </w:rPr>
+        <w:t>5</w:t>
+      </w:r>
+      <w:r>
+        <w:rPr>
+          <w:rStyle w:val="token"/>
+          <w:rFonts w:eastAsiaTheme="majorEastAsia"/>
+          <w:color w:val="D4D4D4"/>
+          <w:lang w:val="en-US"/>
+        </w:rPr>
+        <w:t>)</w:t>
+      </w:r>
+      <w:r>
+        <w:rPr>
+          <w:rStyle w:val="token"/>
+          <w:rFonts w:eastAsiaTheme="majorEastAsia"/>
+          <w:color w:val="9CDCFE"/>
+          <w:lang w:val="en-US"/>
+        </w:rPr>
+        <w:t xml:space="preserve"> </w:t>
+      </w:r>
+      <w:r>
+        <w:rPr>
+          <w:rStyle w:val="token"/>
+          <w:rFonts w:eastAsiaTheme="majorEastAsia"/>
+          <w:color w:val="6A9955"/>
+          <w:lang w:val="en-US"/>
+        </w:rPr>
+        <w:t>// [1, 2, 3, 4, 5]</w:t>
+      </w:r>
+    </w:p>
+    <w:p>
+      <w:pPr>
+        <w:pStyle w:val="HTMLPreformatted"/>
+        <w:shd w:val="clear" w:color="auto" w:fill="1E1E1E"/>
+        <w:rPr>
+          <w:color w:val="9CDCFE"/>
+          <w:lang w:val="en-US"/>
+        </w:rPr>
+      </w:pPr>
+      <w:proofErr w:type="spellStart"/>
+      <w:proofErr w:type="gramStart"/>
+      <w:r>
+        <w:rPr>
+          <w:rStyle w:val="token"/>
+          <w:rFonts w:eastAsiaTheme="majorEastAsia"/>
+          <w:color w:val="9CDCFE"/>
+          <w:lang w:val="en-US"/>
+        </w:rPr>
+        <w:t>arr</w:t>
+      </w:r>
+      <w:r>
+        <w:rPr>
+          <w:rStyle w:val="token"/>
+          <w:rFonts w:eastAsiaTheme="majorEastAsia"/>
+          <w:color w:val="D4D4D4"/>
+          <w:lang w:val="en-US"/>
+        </w:rPr>
+        <w:t>.</w:t>
+      </w:r>
+      <w:r>
+        <w:rPr>
+          <w:rStyle w:val="token"/>
+          <w:rFonts w:eastAsiaTheme="majorEastAsia"/>
+          <w:color w:val="DCDCAA"/>
+          <w:lang w:val="en-US"/>
+        </w:rPr>
+        <w:t>pop</w:t>
+      </w:r>
+      <w:proofErr w:type="spellEnd"/>
+      <w:r>
+        <w:rPr>
+          <w:rStyle w:val="token"/>
+          <w:rFonts w:eastAsiaTheme="majorEastAsia"/>
+          <w:color w:val="D4D4D4"/>
+          <w:lang w:val="en-US"/>
+        </w:rPr>
+        <w:t>(</w:t>
+      </w:r>
+      <w:proofErr w:type="gramEnd"/>
+      <w:r>
+        <w:rPr>
+          <w:rStyle w:val="token"/>
+          <w:rFonts w:eastAsiaTheme="majorEastAsia"/>
+          <w:color w:val="D4D4D4"/>
+          <w:lang w:val="en-US"/>
+        </w:rPr>
+        <w:t>)</w:t>
+      </w:r>
+      <w:r>
+        <w:rPr>
+          <w:rStyle w:val="token"/>
+          <w:rFonts w:eastAsiaTheme="majorEastAsia"/>
+          <w:color w:val="9CDCFE"/>
+          <w:lang w:val="en-US"/>
+        </w:rPr>
+        <w:t xml:space="preserve"> </w:t>
+      </w:r>
+      <w:r>
+        <w:rPr>
+          <w:rStyle w:val="token"/>
+          <w:rFonts w:eastAsiaTheme="majorEastAsia"/>
+          <w:color w:val="6A9955"/>
+          <w:lang w:val="en-US"/>
+        </w:rPr>
+        <w:t>// [1, 2, 3]</w:t>
+      </w:r>
+    </w:p>
+    <w:p>
+      <w:pPr>
+        <w:pStyle w:val="NormalWeb"/>
+        <w:spacing w:before="0" w:beforeAutospacing="0" w:after="0" w:afterAutospacing="0" w:line="435" w:lineRule="atLeast"/>
+        <w:ind w:left="225" w:right="225"/>
+        <w:rPr>
+          <w:rFonts w:ascii="Arial" w:hAnsi="Arial"/>
+          <w:color w:val="000000"/>
+          <w:sz w:val="30"/>
+          <w:szCs w:val="30"/>
+          <w:lang w:val="en-US"/>
+        </w:rPr>
+      </w:pPr>
+      <w:r>
+        <w:rPr>
+          <w:rFonts w:ascii="Arial" w:hAnsi="Arial"/>
+          <w:color w:val="000000"/>
+          <w:sz w:val="30"/>
+          <w:szCs w:val="30"/>
+          <w:lang w:val="en-US"/>
+        </w:rPr>
         <w:t>But say we want to add 0 to the front of the array with </w:t>
       </w:r>
+      <w:proofErr w:type="gramStart"/>
       <w:r>
         <w:rPr>
           <w:rStyle w:val="HTMLCode"/>
@@ -3747,7 +4426,20 @@
           <w:shd w:val="clear" w:color="auto" w:fill="DDDDDD"/>
           <w:lang w:val="en-US"/>
         </w:rPr>
-        <w:t>unshift(0)</w:t>
+        <w:t>unshift(</w:t>
+      </w:r>
+      <w:proofErr w:type="gramEnd"/>
+      <w:r>
+        <w:rPr>
+          <w:rStyle w:val="HTMLCode"/>
+          <w:rFonts w:eastAsiaTheme="majorEastAsia"/>
+          <w:color w:val="000000"/>
+          <w:sz w:val="30"/>
+          <w:szCs w:val="30"/>
+          <w:shd w:val="clear" w:color="auto" w:fill="DDDDDD"/>
+          <w:lang w:val="en-US"/>
+        </w:rPr>
+        <w:t>0)</w:t>
       </w:r>
       <w:r>
         <w:rPr>
@@ -3781,7 +4473,29 @@
           <w:szCs w:val="30"/>
           <w:lang w:val="en-US"/>
         </w:rPr>
-        <w:t>So unshifting and shifting have linear time complexities - Big O(n) - because the longer the input array, the more items have to be re-indexed.</w:t>
+        <w:t xml:space="preserve">So unshifting and shifting have linear time complexities - Big O(n) - because the longer the input array, the more items </w:t>
+      </w:r>
+      <w:proofErr w:type="gramStart"/>
+      <w:r>
+        <w:rPr>
+          <w:rFonts w:ascii="Arial" w:hAnsi="Arial"/>
+          <w:color w:val="000000"/>
+          <w:sz w:val="30"/>
+          <w:szCs w:val="30"/>
+          <w:lang w:val="en-US"/>
+        </w:rPr>
+        <w:t>have to</w:t>
+      </w:r>
+      <w:proofErr w:type="gramEnd"/>
+      <w:r>
+        <w:rPr>
+          <w:rFonts w:ascii="Arial" w:hAnsi="Arial"/>
+          <w:color w:val="000000"/>
+          <w:sz w:val="30"/>
+          <w:szCs w:val="30"/>
+          <w:lang w:val="en-US"/>
+        </w:rPr>
+        <w:t xml:space="preserve"> be re-indexed.</w:t>
       </w:r>
     </w:p>
     <w:p>
@@ -3809,13 +4523,17 @@
         <w:shd w:val="clear" w:color="auto" w:fill="1E1E1E"/>
         <w:rPr>
           <w:color w:val="9CDCFE"/>
-        </w:rPr>
-      </w:pPr>
-      <w:r>
-        <w:rPr>
-          <w:rStyle w:val="token"/>
-          <w:rFonts w:eastAsiaTheme="majorEastAsia"/>
-          <w:color w:val="9CDCFE"/>
+          <w:lang w:val="en-US"/>
+        </w:rPr>
+      </w:pPr>
+      <w:proofErr w:type="spellStart"/>
+      <w:proofErr w:type="gramStart"/>
+      <w:r>
+        <w:rPr>
+          <w:rStyle w:val="token"/>
+          <w:rFonts w:eastAsiaTheme="majorEastAsia"/>
+          <w:color w:val="9CDCFE"/>
+          <w:lang w:val="en-US"/>
         </w:rPr>
         <w:t>arr</w:t>
       </w:r>
@@ -3824,6 +4542,7 @@
           <w:rStyle w:val="token"/>
           <w:rFonts w:eastAsiaTheme="majorEastAsia"/>
           <w:color w:val="D4D4D4"/>
+          <w:lang w:val="en-US"/>
         </w:rPr>
         <w:t>.</w:t>
       </w:r>
@@ -3832,14 +4551,18 @@
           <w:rStyle w:val="token"/>
           <w:rFonts w:eastAsiaTheme="majorEastAsia"/>
           <w:color w:val="DCDCAA"/>
+          <w:lang w:val="en-US"/>
         </w:rPr>
         <w:t>unshift</w:t>
       </w:r>
-      <w:r>
-        <w:rPr>
-          <w:rStyle w:val="token"/>
-          <w:rFonts w:eastAsiaTheme="majorEastAsia"/>
-          <w:color w:val="D4D4D4"/>
+      <w:proofErr w:type="spellEnd"/>
+      <w:proofErr w:type="gramEnd"/>
+      <w:r>
+        <w:rPr>
+          <w:rStyle w:val="token"/>
+          <w:rFonts w:eastAsiaTheme="majorEastAsia"/>
+          <w:color w:val="D4D4D4"/>
+          <w:lang w:val="en-US"/>
         </w:rPr>
         <w:t>(</w:t>
       </w:r>
@@ -3848,6 +4571,7 @@
           <w:rStyle w:val="token"/>
           <w:rFonts w:eastAsiaTheme="majorEastAsia"/>
           <w:color w:val="B5CEA8"/>
+          <w:lang w:val="en-US"/>
         </w:rPr>
         <w:t>0</w:t>
       </w:r>
@@ -3856,6 +4580,7 @@
           <w:rStyle w:val="token"/>
           <w:rFonts w:eastAsiaTheme="majorEastAsia"/>
           <w:color w:val="D4D4D4"/>
+          <w:lang w:val="en-US"/>
         </w:rPr>
         <w:t>)</w:t>
       </w:r>
@@ -3864,6 +4589,7 @@
           <w:rStyle w:val="token"/>
           <w:rFonts w:eastAsiaTheme="majorEastAsia"/>
           <w:color w:val="9CDCFE"/>
+          <w:lang w:val="en-US"/>
         </w:rPr>
         <w:t xml:space="preserve"> </w:t>
       </w:r>
@@ -3872,6 +4598,7 @@
           <w:rStyle w:val="token"/>
           <w:rFonts w:eastAsiaTheme="majorEastAsia"/>
           <w:color w:val="6A9955"/>
+          <w:lang w:val="en-US"/>
         </w:rPr>
         <w:t>// [0, 1, 2, 3, 4]</w:t>
       </w:r>
@@ -3882,13 +4609,17 @@
         <w:shd w:val="clear" w:color="auto" w:fill="1E1E1E"/>
         <w:rPr>
           <w:color w:val="9CDCFE"/>
-        </w:rPr>
-      </w:pPr>
-      <w:r>
-        <w:rPr>
-          <w:rStyle w:val="token"/>
-          <w:rFonts w:eastAsiaTheme="majorEastAsia"/>
-          <w:color w:val="9CDCFE"/>
+          <w:lang w:val="en-US"/>
+        </w:rPr>
+      </w:pPr>
+      <w:proofErr w:type="spellStart"/>
+      <w:proofErr w:type="gramStart"/>
+      <w:r>
+        <w:rPr>
+          <w:rStyle w:val="token"/>
+          <w:rFonts w:eastAsiaTheme="majorEastAsia"/>
+          <w:color w:val="9CDCFE"/>
+          <w:lang w:val="en-US"/>
         </w:rPr>
         <w:t>arr</w:t>
       </w:r>
@@ -3897,6 +4628,7 @@
           <w:rStyle w:val="token"/>
           <w:rFonts w:eastAsiaTheme="majorEastAsia"/>
           <w:color w:val="D4D4D4"/>
+          <w:lang w:val="en-US"/>
         </w:rPr>
         <w:t>.</w:t>
       </w:r>
@@ -3905,14 +4637,18 @@
           <w:rStyle w:val="token"/>
           <w:rFonts w:eastAsiaTheme="majorEastAsia"/>
           <w:color w:val="DCDCAA"/>
+          <w:lang w:val="en-US"/>
         </w:rPr>
         <w:t>shift</w:t>
       </w:r>
-      <w:r>
-        <w:rPr>
-          <w:rStyle w:val="token"/>
-          <w:rFonts w:eastAsiaTheme="majorEastAsia"/>
-          <w:color w:val="D4D4D4"/>
+      <w:proofErr w:type="spellEnd"/>
+      <w:proofErr w:type="gramEnd"/>
+      <w:r>
+        <w:rPr>
+          <w:rStyle w:val="token"/>
+          <w:rFonts w:eastAsiaTheme="majorEastAsia"/>
+          <w:color w:val="D4D4D4"/>
+          <w:lang w:val="en-US"/>
         </w:rPr>
         <w:t>()</w:t>
       </w:r>
@@ -3921,6 +4657,7 @@
           <w:rStyle w:val="token"/>
           <w:rFonts w:eastAsiaTheme="majorEastAsia"/>
           <w:color w:val="9CDCFE"/>
+          <w:lang w:val="en-US"/>
         </w:rPr>
         <w:t xml:space="preserve"> </w:t>
       </w:r>
@@ -3929,6 +4666,7 @@
           <w:rStyle w:val="token"/>
           <w:rFonts w:eastAsiaTheme="majorEastAsia"/>
           <w:color w:val="6A9955"/>
+          <w:lang w:val="en-US"/>
         </w:rPr>
         <w:t>// [2, 3, 4]</w:t>
       </w:r>
@@ -3939,6 +4677,676 @@
           <w:lang w:val="en-US"/>
         </w:rPr>
       </w:pPr>
+    </w:p>
+    <w:p>
+      <w:pPr>
+        <w:pStyle w:val="ok"/>
+        <w:numPr>
+          <w:ilvl w:val="0"/>
+          <w:numId w:val="1"/>
+        </w:numPr>
+        <w:shd w:val="clear" w:color="auto" w:fill="FFFFFF"/>
+        <w:spacing w:before="514" w:beforeAutospacing="0" w:after="0" w:afterAutospacing="0" w:line="480" w:lineRule="atLeast"/>
+        <w:ind w:left="1170"/>
+        <w:rPr>
+          <w:rFonts w:ascii="Georgia" w:hAnsi="Georgia" w:cs="Segoe UI"/>
+          <w:color w:val="242424"/>
+          <w:spacing w:val="-1"/>
+          <w:sz w:val="30"/>
+          <w:szCs w:val="30"/>
+          <w:lang w:val="en-US"/>
+        </w:rPr>
+      </w:pPr>
+      <w:r>
+        <w:rPr>
+          <w:rStyle w:val="Strong"/>
+          <w:rFonts w:ascii="Georgia" w:eastAsiaTheme="majorEastAsia" w:hAnsi="Georgia" w:cs="Segoe UI"/>
+          <w:color w:val="242424"/>
+          <w:spacing w:val="-1"/>
+          <w:sz w:val="30"/>
+          <w:szCs w:val="30"/>
+          <w:lang w:val="en-US"/>
+        </w:rPr>
+        <w:t>Array.prototype.concat()</w:t>
+      </w:r>
+      <w:r>
+        <w:rPr>
+          <w:rFonts w:ascii="Georgia" w:hAnsi="Georgia" w:cs="Segoe UI"/>
+          <w:color w:val="242424"/>
+          <w:spacing w:val="-1"/>
+          <w:sz w:val="30"/>
+          <w:szCs w:val="30"/>
+          <w:lang w:val="en-US"/>
+        </w:rPr>
+        <w:t>: O(n) time complexity and O(n) space complexity. This method creates a new array that includes elements from the original array(s). The new array’s length is equal to the sum of the lengths of the original arrays.</w:t>
+      </w:r>
+    </w:p>
+    <w:p>
+      <w:pPr>
+        <w:pStyle w:val="ok"/>
+        <w:numPr>
+          <w:ilvl w:val="0"/>
+          <w:numId w:val="1"/>
+        </w:numPr>
+        <w:shd w:val="clear" w:color="auto" w:fill="FFFFFF"/>
+        <w:spacing w:before="274" w:beforeAutospacing="0" w:after="0" w:afterAutospacing="0" w:line="480" w:lineRule="atLeast"/>
+        <w:ind w:left="1170"/>
+        <w:rPr>
+          <w:rFonts w:ascii="Georgia" w:hAnsi="Georgia" w:cs="Segoe UI"/>
+          <w:color w:val="242424"/>
+          <w:spacing w:val="-1"/>
+          <w:sz w:val="30"/>
+          <w:szCs w:val="30"/>
+          <w:lang w:val="en-US"/>
+        </w:rPr>
+      </w:pPr>
+      <w:r>
+        <w:rPr>
+          <w:rStyle w:val="Strong"/>
+          <w:rFonts w:ascii="Georgia" w:eastAsiaTheme="majorEastAsia" w:hAnsi="Georgia" w:cs="Segoe UI"/>
+          <w:color w:val="242424"/>
+          <w:spacing w:val="-1"/>
+          <w:sz w:val="30"/>
+          <w:szCs w:val="30"/>
+          <w:lang w:val="en-US"/>
+        </w:rPr>
+        <w:lastRenderedPageBreak/>
+        <w:t>Array.prototype.filter()</w:t>
+      </w:r>
+      <w:r>
+        <w:rPr>
+          <w:rFonts w:ascii="Georgia" w:hAnsi="Georgia" w:cs="Segoe UI"/>
+          <w:color w:val="242424"/>
+          <w:spacing w:val="-1"/>
+          <w:sz w:val="30"/>
+          <w:szCs w:val="30"/>
+          <w:lang w:val="en-US"/>
+        </w:rPr>
+        <w:t>: O(n) time complexity and O(n) space complexity. This method creates a new array with all elements that pass the test implemented by the provided function.</w:t>
+      </w:r>
+    </w:p>
+    <w:p>
+      <w:pPr>
+        <w:pStyle w:val="ok"/>
+        <w:numPr>
+          <w:ilvl w:val="0"/>
+          <w:numId w:val="1"/>
+        </w:numPr>
+        <w:shd w:val="clear" w:color="auto" w:fill="FFFFFF"/>
+        <w:spacing w:before="274" w:beforeAutospacing="0" w:after="0" w:afterAutospacing="0" w:line="480" w:lineRule="atLeast"/>
+        <w:ind w:left="1170"/>
+        <w:rPr>
+          <w:rFonts w:ascii="Georgia" w:hAnsi="Georgia" w:cs="Segoe UI"/>
+          <w:color w:val="242424"/>
+          <w:spacing w:val="-1"/>
+          <w:sz w:val="30"/>
+          <w:szCs w:val="30"/>
+          <w:lang w:val="en-US"/>
+        </w:rPr>
+      </w:pPr>
+      <w:r>
+        <w:rPr>
+          <w:rStyle w:val="Strong"/>
+          <w:rFonts w:ascii="Georgia" w:eastAsiaTheme="majorEastAsia" w:hAnsi="Georgia" w:cs="Segoe UI"/>
+          <w:color w:val="242424"/>
+          <w:spacing w:val="-1"/>
+          <w:sz w:val="30"/>
+          <w:szCs w:val="30"/>
+          <w:lang w:val="en-US"/>
+        </w:rPr>
+        <w:t>Array.prototype.forEach()</w:t>
+      </w:r>
+      <w:r>
+        <w:rPr>
+          <w:rFonts w:ascii="Georgia" w:hAnsi="Georgia" w:cs="Segoe UI"/>
+          <w:color w:val="242424"/>
+          <w:spacing w:val="-1"/>
+          <w:sz w:val="30"/>
+          <w:szCs w:val="30"/>
+          <w:lang w:val="en-US"/>
+        </w:rPr>
+        <w:t>: O(n) time complexity and O(1) space complexity. This method executes a provided function once for each array element.</w:t>
+      </w:r>
+    </w:p>
+    <w:p>
+      <w:pPr>
+        <w:pStyle w:val="ok"/>
+        <w:numPr>
+          <w:ilvl w:val="0"/>
+          <w:numId w:val="1"/>
+        </w:numPr>
+        <w:shd w:val="clear" w:color="auto" w:fill="FFFFFF"/>
+        <w:spacing w:before="274" w:beforeAutospacing="0" w:after="0" w:afterAutospacing="0" w:line="480" w:lineRule="atLeast"/>
+        <w:ind w:left="1170"/>
+        <w:rPr>
+          <w:rFonts w:ascii="Georgia" w:hAnsi="Georgia" w:cs="Segoe UI"/>
+          <w:color w:val="242424"/>
+          <w:spacing w:val="-1"/>
+          <w:sz w:val="30"/>
+          <w:szCs w:val="30"/>
+          <w:lang w:val="en-US"/>
+        </w:rPr>
+      </w:pPr>
+      <w:r>
+        <w:rPr>
+          <w:rStyle w:val="Strong"/>
+          <w:rFonts w:ascii="Georgia" w:eastAsiaTheme="majorEastAsia" w:hAnsi="Georgia" w:cs="Segoe UI"/>
+          <w:color w:val="242424"/>
+          <w:spacing w:val="-1"/>
+          <w:sz w:val="30"/>
+          <w:szCs w:val="30"/>
+          <w:lang w:val="en-US"/>
+        </w:rPr>
+        <w:t>Array.prototype.map()</w:t>
+      </w:r>
+      <w:r>
+        <w:rPr>
+          <w:rFonts w:ascii="Georgia" w:hAnsi="Georgia" w:cs="Segoe UI"/>
+          <w:color w:val="242424"/>
+          <w:spacing w:val="-1"/>
+          <w:sz w:val="30"/>
+          <w:szCs w:val="30"/>
+          <w:lang w:val="en-US"/>
+        </w:rPr>
+        <w:t>: O(n) time complexity and O(n) space complexity. This method creates a new array with the results of calling a provided function on every element in the calling array.</w:t>
+      </w:r>
+    </w:p>
+    <w:p>
+      <w:pPr>
+        <w:pStyle w:val="ok"/>
+        <w:numPr>
+          <w:ilvl w:val="0"/>
+          <w:numId w:val="1"/>
+        </w:numPr>
+        <w:shd w:val="clear" w:color="auto" w:fill="FFFFFF"/>
+        <w:spacing w:before="274" w:beforeAutospacing="0" w:after="0" w:afterAutospacing="0" w:line="480" w:lineRule="atLeast"/>
+        <w:ind w:left="1170"/>
+        <w:rPr>
+          <w:rFonts w:ascii="Georgia" w:hAnsi="Georgia" w:cs="Segoe UI"/>
+          <w:color w:val="242424"/>
+          <w:spacing w:val="-1"/>
+          <w:sz w:val="30"/>
+          <w:szCs w:val="30"/>
+          <w:lang w:val="en-US"/>
+        </w:rPr>
+      </w:pPr>
+      <w:r>
+        <w:rPr>
+          <w:rStyle w:val="Strong"/>
+          <w:rFonts w:ascii="Georgia" w:eastAsiaTheme="majorEastAsia" w:hAnsi="Georgia" w:cs="Segoe UI"/>
+          <w:color w:val="242424"/>
+          <w:spacing w:val="-1"/>
+          <w:sz w:val="30"/>
+          <w:szCs w:val="30"/>
+          <w:lang w:val="en-US"/>
+        </w:rPr>
+        <w:t>Array.prototype.reduce()</w:t>
+      </w:r>
+      <w:r>
+        <w:rPr>
+          <w:rFonts w:ascii="Georgia" w:hAnsi="Georgia" w:cs="Segoe UI"/>
+          <w:color w:val="242424"/>
+          <w:spacing w:val="-1"/>
+          <w:sz w:val="30"/>
+          <w:szCs w:val="30"/>
+          <w:lang w:val="en-US"/>
+        </w:rPr>
+        <w:t>: O(n) time complexity and O(1) space complexity. This method applies a function against an accumulator and each element in the array to reduce it to a single value.</w:t>
+      </w:r>
+    </w:p>
+    <w:p>
+      <w:pPr>
+        <w:pStyle w:val="ok"/>
+        <w:numPr>
+          <w:ilvl w:val="0"/>
+          <w:numId w:val="1"/>
+        </w:numPr>
+        <w:shd w:val="clear" w:color="auto" w:fill="FFFFFF"/>
+        <w:spacing w:before="274" w:beforeAutospacing="0" w:after="0" w:afterAutospacing="0" w:line="480" w:lineRule="atLeast"/>
+        <w:ind w:left="1170"/>
+        <w:rPr>
+          <w:rFonts w:ascii="Georgia" w:hAnsi="Georgia" w:cs="Segoe UI"/>
+          <w:color w:val="242424"/>
+          <w:spacing w:val="-1"/>
+          <w:sz w:val="30"/>
+          <w:szCs w:val="30"/>
+          <w:lang w:val="en-US"/>
+        </w:rPr>
+      </w:pPr>
+      <w:r>
+        <w:rPr>
+          <w:rStyle w:val="Strong"/>
+          <w:rFonts w:ascii="Georgia" w:eastAsiaTheme="majorEastAsia" w:hAnsi="Georgia" w:cs="Segoe UI"/>
+          <w:color w:val="242424"/>
+          <w:spacing w:val="-1"/>
+          <w:sz w:val="30"/>
+          <w:szCs w:val="30"/>
+          <w:lang w:val="en-US"/>
+        </w:rPr>
+        <w:t>Array.prototype.slice()</w:t>
+      </w:r>
+      <w:r>
+        <w:rPr>
+          <w:rFonts w:ascii="Georgia" w:hAnsi="Georgia" w:cs="Segoe UI"/>
+          <w:color w:val="242424"/>
+          <w:spacing w:val="-1"/>
+          <w:sz w:val="30"/>
+          <w:szCs w:val="30"/>
+          <w:lang w:val="en-US"/>
+        </w:rPr>
+        <w:t>: O(n) time complexity and O(n) space complexity. This method returns a shallow copy of a portion of an array into a new array object selected from begin to end (end not included).</w:t>
+      </w:r>
+    </w:p>
+    <w:p>
+      <w:pPr>
+        <w:pStyle w:val="ok"/>
+        <w:numPr>
+          <w:ilvl w:val="0"/>
+          <w:numId w:val="1"/>
+        </w:numPr>
+        <w:shd w:val="clear" w:color="auto" w:fill="FFFFFF"/>
+        <w:spacing w:before="274" w:beforeAutospacing="0" w:after="0" w:afterAutospacing="0" w:line="480" w:lineRule="atLeast"/>
+        <w:ind w:left="1170"/>
+        <w:rPr>
+          <w:rFonts w:ascii="Georgia" w:hAnsi="Georgia" w:cs="Segoe UI"/>
+          <w:color w:val="242424"/>
+          <w:spacing w:val="-1"/>
+          <w:sz w:val="30"/>
+          <w:szCs w:val="30"/>
+          <w:lang w:val="en-US"/>
+        </w:rPr>
+      </w:pPr>
+      <w:r>
+        <w:rPr>
+          <w:rStyle w:val="Strong"/>
+          <w:rFonts w:ascii="Georgia" w:eastAsiaTheme="majorEastAsia" w:hAnsi="Georgia" w:cs="Segoe UI"/>
+          <w:color w:val="242424"/>
+          <w:spacing w:val="-1"/>
+          <w:sz w:val="30"/>
+          <w:szCs w:val="30"/>
+          <w:lang w:val="en-US"/>
+        </w:rPr>
+        <w:t>Array.prototype.sort()</w:t>
+      </w:r>
+      <w:r>
+        <w:rPr>
+          <w:rFonts w:ascii="Georgia" w:hAnsi="Georgia" w:cs="Segoe UI"/>
+          <w:color w:val="242424"/>
+          <w:spacing w:val="-1"/>
+          <w:sz w:val="30"/>
+          <w:szCs w:val="30"/>
+          <w:lang w:val="en-US"/>
+        </w:rPr>
+        <w:t>: O(n log n) time complexity and O(1) space complexity. This method sorts the elements of an array in place and returns the sorted array.</w:t>
+      </w:r>
+    </w:p>
+    <w:p>
+      <w:pPr>
+        <w:pStyle w:val="ok"/>
+        <w:numPr>
+          <w:ilvl w:val="0"/>
+          <w:numId w:val="1"/>
+        </w:numPr>
+        <w:shd w:val="clear" w:color="auto" w:fill="FFFFFF"/>
+        <w:spacing w:before="274" w:beforeAutospacing="0" w:after="0" w:afterAutospacing="0" w:line="480" w:lineRule="atLeast"/>
+        <w:ind w:left="1170"/>
+        <w:rPr>
+          <w:rFonts w:ascii="Georgia" w:hAnsi="Georgia" w:cs="Segoe UI"/>
+          <w:color w:val="242424"/>
+          <w:spacing w:val="-1"/>
+          <w:sz w:val="30"/>
+          <w:szCs w:val="30"/>
+          <w:lang w:val="en-US"/>
+        </w:rPr>
+      </w:pPr>
+      <w:r>
+        <w:rPr>
+          <w:rStyle w:val="Strong"/>
+          <w:rFonts w:ascii="Georgia" w:eastAsiaTheme="majorEastAsia" w:hAnsi="Georgia" w:cs="Segoe UI"/>
+          <w:color w:val="242424"/>
+          <w:spacing w:val="-1"/>
+          <w:sz w:val="30"/>
+          <w:szCs w:val="30"/>
+          <w:lang w:val="en-US"/>
+        </w:rPr>
+        <w:t>Array.prototype.splice()</w:t>
+      </w:r>
+      <w:r>
+        <w:rPr>
+          <w:rFonts w:ascii="Georgia" w:hAnsi="Georgia" w:cs="Segoe UI"/>
+          <w:color w:val="242424"/>
+          <w:spacing w:val="-1"/>
+          <w:sz w:val="30"/>
+          <w:szCs w:val="30"/>
+          <w:lang w:val="en-US"/>
+        </w:rPr>
+        <w:t>: O(n) time complexity and O(n) space complexity. This method changes the contents of an array by removing or replacing existing elements and/or adding new elements.</w:t>
+      </w:r>
+    </w:p>
+    <w:p>
+      <w:pPr>
+        <w:pStyle w:val="ok"/>
+        <w:numPr>
+          <w:ilvl w:val="0"/>
+          <w:numId w:val="1"/>
+        </w:numPr>
+        <w:shd w:val="clear" w:color="auto" w:fill="FFFFFF"/>
+        <w:spacing w:before="274" w:beforeAutospacing="0" w:after="0" w:afterAutospacing="0" w:line="480" w:lineRule="atLeast"/>
+        <w:ind w:left="1170"/>
+        <w:rPr>
+          <w:rFonts w:ascii="Georgia" w:hAnsi="Georgia" w:cs="Segoe UI"/>
+          <w:color w:val="242424"/>
+          <w:spacing w:val="-1"/>
+          <w:sz w:val="30"/>
+          <w:szCs w:val="30"/>
+          <w:lang w:val="en-US"/>
+        </w:rPr>
+      </w:pPr>
+      <w:r>
+        <w:rPr>
+          <w:rStyle w:val="Strong"/>
+          <w:rFonts w:ascii="Georgia" w:eastAsiaTheme="majorEastAsia" w:hAnsi="Georgia" w:cs="Segoe UI"/>
+          <w:color w:val="242424"/>
+          <w:spacing w:val="-1"/>
+          <w:sz w:val="30"/>
+          <w:szCs w:val="30"/>
+          <w:lang w:val="en-US"/>
+        </w:rPr>
+        <w:lastRenderedPageBreak/>
+        <w:t>Object.keys()</w:t>
+      </w:r>
+      <w:r>
+        <w:rPr>
+          <w:rFonts w:ascii="Georgia" w:hAnsi="Georgia" w:cs="Segoe UI"/>
+          <w:color w:val="242424"/>
+          <w:spacing w:val="-1"/>
+          <w:sz w:val="30"/>
+          <w:szCs w:val="30"/>
+          <w:lang w:val="en-US"/>
+        </w:rPr>
+        <w:t>: O(n) time complexity and O(n) space complexity. This method returns an array of a given object’s own enumerable property names.</w:t>
+      </w:r>
+    </w:p>
+    <w:p>
+      <w:pPr>
+        <w:pStyle w:val="ok"/>
+        <w:numPr>
+          <w:ilvl w:val="0"/>
+          <w:numId w:val="1"/>
+        </w:numPr>
+        <w:shd w:val="clear" w:color="auto" w:fill="FFFFFF"/>
+        <w:spacing w:before="274" w:beforeAutospacing="0" w:after="0" w:afterAutospacing="0" w:line="480" w:lineRule="atLeast"/>
+        <w:ind w:left="1170"/>
+        <w:rPr>
+          <w:rFonts w:ascii="Georgia" w:hAnsi="Georgia" w:cs="Segoe UI"/>
+          <w:color w:val="242424"/>
+          <w:spacing w:val="-1"/>
+          <w:sz w:val="30"/>
+          <w:szCs w:val="30"/>
+          <w:lang w:val="en-US"/>
+        </w:rPr>
+      </w:pPr>
+      <w:r>
+        <w:rPr>
+          <w:rStyle w:val="Strong"/>
+          <w:rFonts w:ascii="Georgia" w:eastAsiaTheme="majorEastAsia" w:hAnsi="Georgia" w:cs="Segoe UI"/>
+          <w:color w:val="242424"/>
+          <w:spacing w:val="-1"/>
+          <w:sz w:val="30"/>
+          <w:szCs w:val="30"/>
+          <w:lang w:val="en-US"/>
+        </w:rPr>
+        <w:t>Object.values()</w:t>
+      </w:r>
+      <w:r>
+        <w:rPr>
+          <w:rFonts w:ascii="Georgia" w:hAnsi="Georgia" w:cs="Segoe UI"/>
+          <w:color w:val="242424"/>
+          <w:spacing w:val="-1"/>
+          <w:sz w:val="30"/>
+          <w:szCs w:val="30"/>
+          <w:lang w:val="en-US"/>
+        </w:rPr>
+        <w:t>: O(n) time complexity and O(n) space complexity. This method returns an array of a given object’s own enumerable property values.</w:t>
+      </w:r>
+    </w:p>
+    <w:p>
+      <w:pPr>
+        <w:pStyle w:val="ok"/>
+        <w:numPr>
+          <w:ilvl w:val="0"/>
+          <w:numId w:val="1"/>
+        </w:numPr>
+        <w:shd w:val="clear" w:color="auto" w:fill="FFFFFF"/>
+        <w:spacing w:before="274" w:beforeAutospacing="0" w:after="0" w:afterAutospacing="0" w:line="480" w:lineRule="atLeast"/>
+        <w:ind w:left="1170"/>
+        <w:rPr>
+          <w:rFonts w:ascii="Georgia" w:hAnsi="Georgia" w:cs="Segoe UI"/>
+          <w:color w:val="242424"/>
+          <w:spacing w:val="-1"/>
+          <w:sz w:val="30"/>
+          <w:szCs w:val="30"/>
+          <w:lang w:val="en-US"/>
+        </w:rPr>
+      </w:pPr>
+      <w:r>
+        <w:rPr>
+          <w:rStyle w:val="Strong"/>
+          <w:rFonts w:ascii="Georgia" w:eastAsiaTheme="majorEastAsia" w:hAnsi="Georgia" w:cs="Segoe UI"/>
+          <w:color w:val="242424"/>
+          <w:spacing w:val="-1"/>
+          <w:sz w:val="30"/>
+          <w:szCs w:val="30"/>
+          <w:lang w:val="en-US"/>
+        </w:rPr>
+        <w:t>Object.entries()</w:t>
+      </w:r>
+      <w:r>
+        <w:rPr>
+          <w:rFonts w:ascii="Georgia" w:hAnsi="Georgia" w:cs="Segoe UI"/>
+          <w:color w:val="242424"/>
+          <w:spacing w:val="-1"/>
+          <w:sz w:val="30"/>
+          <w:szCs w:val="30"/>
+          <w:lang w:val="en-US"/>
+        </w:rPr>
+        <w:t>: O(n) time complexity and O(n) space complexity. This method returns an array of a given object’s own enumerable property [key, value] pairs.</w:t>
+      </w:r>
+    </w:p>
+    <w:p>
+      <w:pPr>
+        <w:pStyle w:val="ok"/>
+        <w:numPr>
+          <w:ilvl w:val="0"/>
+          <w:numId w:val="1"/>
+        </w:numPr>
+        <w:shd w:val="clear" w:color="auto" w:fill="FFFFFF"/>
+        <w:spacing w:before="274" w:beforeAutospacing="0" w:after="0" w:afterAutospacing="0" w:line="480" w:lineRule="atLeast"/>
+        <w:ind w:left="1170"/>
+        <w:rPr>
+          <w:rFonts w:ascii="Georgia" w:hAnsi="Georgia" w:cs="Segoe UI"/>
+          <w:color w:val="242424"/>
+          <w:spacing w:val="-1"/>
+          <w:sz w:val="30"/>
+          <w:szCs w:val="30"/>
+          <w:lang w:val="en-US"/>
+        </w:rPr>
+      </w:pPr>
+      <w:r>
+        <w:rPr>
+          <w:rStyle w:val="Strong"/>
+          <w:rFonts w:ascii="Georgia" w:eastAsiaTheme="majorEastAsia" w:hAnsi="Georgia" w:cs="Segoe UI"/>
+          <w:color w:val="242424"/>
+          <w:spacing w:val="-1"/>
+          <w:sz w:val="30"/>
+          <w:szCs w:val="30"/>
+          <w:lang w:val="en-US"/>
+        </w:rPr>
+        <w:t>String.prototype.indexOf()</w:t>
+      </w:r>
+      <w:r>
+        <w:rPr>
+          <w:rFonts w:ascii="Georgia" w:hAnsi="Georgia" w:cs="Segoe UI"/>
+          <w:color w:val="242424"/>
+          <w:spacing w:val="-1"/>
+          <w:sz w:val="30"/>
+          <w:szCs w:val="30"/>
+          <w:lang w:val="en-US"/>
+        </w:rPr>
+        <w:t>: O(n) time complexity and O(1) space complexity. This method returns the index of the first occurrence of the specified value in a string.</w:t>
+      </w:r>
+    </w:p>
+    <w:p>
+      <w:pPr>
+        <w:pStyle w:val="ok"/>
+        <w:numPr>
+          <w:ilvl w:val="0"/>
+          <w:numId w:val="1"/>
+        </w:numPr>
+        <w:shd w:val="clear" w:color="auto" w:fill="FFFFFF"/>
+        <w:spacing w:before="274" w:beforeAutospacing="0" w:after="0" w:afterAutospacing="0" w:line="480" w:lineRule="atLeast"/>
+        <w:ind w:left="1170"/>
+        <w:rPr>
+          <w:rFonts w:ascii="Georgia" w:hAnsi="Georgia" w:cs="Segoe UI"/>
+          <w:color w:val="242424"/>
+          <w:spacing w:val="-1"/>
+          <w:sz w:val="30"/>
+          <w:szCs w:val="30"/>
+          <w:lang w:val="en-US"/>
+        </w:rPr>
+      </w:pPr>
+      <w:r>
+        <w:rPr>
+          <w:rStyle w:val="Strong"/>
+          <w:rFonts w:ascii="Georgia" w:eastAsiaTheme="majorEastAsia" w:hAnsi="Georgia" w:cs="Segoe UI"/>
+          <w:color w:val="242424"/>
+          <w:spacing w:val="-1"/>
+          <w:sz w:val="30"/>
+          <w:szCs w:val="30"/>
+          <w:lang w:val="en-US"/>
+        </w:rPr>
+        <w:t>String.prototype.slice()</w:t>
+      </w:r>
+      <w:r>
+        <w:rPr>
+          <w:rFonts w:ascii="Georgia" w:hAnsi="Georgia" w:cs="Segoe UI"/>
+          <w:color w:val="242424"/>
+          <w:spacing w:val="-1"/>
+          <w:sz w:val="30"/>
+          <w:szCs w:val="30"/>
+          <w:lang w:val="en-US"/>
+        </w:rPr>
+        <w:t>: O(n) time complexity and O(n) space complexity. This method extracts a section of a string and returns it as a new string.</w:t>
+      </w:r>
+    </w:p>
+    <w:p>
+      <w:pPr>
+        <w:pStyle w:val="ok"/>
+        <w:numPr>
+          <w:ilvl w:val="0"/>
+          <w:numId w:val="1"/>
+        </w:numPr>
+        <w:shd w:val="clear" w:color="auto" w:fill="FFFFFF"/>
+        <w:spacing w:before="274" w:beforeAutospacing="0" w:after="0" w:afterAutospacing="0" w:line="480" w:lineRule="atLeast"/>
+        <w:ind w:left="1170"/>
+        <w:rPr>
+          <w:rFonts w:ascii="Georgia" w:hAnsi="Georgia" w:cs="Segoe UI"/>
+          <w:color w:val="242424"/>
+          <w:spacing w:val="-1"/>
+          <w:sz w:val="30"/>
+          <w:szCs w:val="30"/>
+          <w:lang w:val="en-US"/>
+        </w:rPr>
+      </w:pPr>
+      <w:r>
+        <w:rPr>
+          <w:rStyle w:val="Strong"/>
+          <w:rFonts w:ascii="Georgia" w:eastAsiaTheme="majorEastAsia" w:hAnsi="Georgia" w:cs="Segoe UI"/>
+          <w:color w:val="242424"/>
+          <w:spacing w:val="-1"/>
+          <w:sz w:val="30"/>
+          <w:szCs w:val="30"/>
+          <w:lang w:val="en-US"/>
+        </w:rPr>
+        <w:t>String.prototype.split()</w:t>
+      </w:r>
+      <w:r>
+        <w:rPr>
+          <w:rFonts w:ascii="Georgia" w:hAnsi="Georgia" w:cs="Segoe UI"/>
+          <w:color w:val="242424"/>
+          <w:spacing w:val="-1"/>
+          <w:sz w:val="30"/>
+          <w:szCs w:val="30"/>
+          <w:lang w:val="en-US"/>
+        </w:rPr>
+        <w:t>: O(n) time complexity and O(n) space complexity. This method splits a string into an array of substrings.</w:t>
+      </w:r>
+    </w:p>
+    <w:p>
+      <w:pPr>
+        <w:pStyle w:val="ok"/>
+        <w:numPr>
+          <w:ilvl w:val="0"/>
+          <w:numId w:val="1"/>
+        </w:numPr>
+        <w:shd w:val="clear" w:color="auto" w:fill="FFFFFF"/>
+        <w:spacing w:before="274" w:beforeAutospacing="0" w:after="0" w:afterAutospacing="0" w:line="480" w:lineRule="atLeast"/>
+        <w:ind w:left="1170"/>
+        <w:rPr>
+          <w:rFonts w:ascii="Georgia" w:hAnsi="Georgia" w:cs="Segoe UI"/>
+          <w:color w:val="242424"/>
+          <w:spacing w:val="-1"/>
+          <w:sz w:val="30"/>
+          <w:szCs w:val="30"/>
+          <w:lang w:val="en-US"/>
+        </w:rPr>
+      </w:pPr>
+      <w:r>
+        <w:rPr>
+          <w:rStyle w:val="Strong"/>
+          <w:rFonts w:ascii="Georgia" w:eastAsiaTheme="majorEastAsia" w:hAnsi="Georgia" w:cs="Segoe UI"/>
+          <w:color w:val="242424"/>
+          <w:spacing w:val="-1"/>
+          <w:sz w:val="30"/>
+          <w:szCs w:val="30"/>
+          <w:lang w:val="en-US"/>
+        </w:rPr>
+        <w:t>String.prototype.substring()</w:t>
+      </w:r>
+      <w:r>
+        <w:rPr>
+          <w:rFonts w:ascii="Georgia" w:hAnsi="Georgia" w:cs="Segoe UI"/>
+          <w:color w:val="242424"/>
+          <w:spacing w:val="-1"/>
+          <w:sz w:val="30"/>
+          <w:szCs w:val="30"/>
+          <w:lang w:val="en-US"/>
+        </w:rPr>
+        <w:t>: O(n) time complexity and O(n) space complexity.</w:t>
+      </w:r>
+    </w:p>
+    <w:p>
+      <w:pPr>
+        <w:rPr>
+          <w:rStyle w:val="token"/>
+          <w:rFonts w:eastAsiaTheme="majorEastAsia"/>
+          <w:color w:val="000000" w:themeColor="text1"/>
+          <w:sz w:val="27"/>
+          <w:szCs w:val="27"/>
+          <w:lang w:val="en-US"/>
+        </w:rPr>
+      </w:pPr>
+      <w:r>
+        <w:rPr>
+          <w:rStyle w:val="token"/>
+          <w:rFonts w:eastAsiaTheme="majorEastAsia"/>
+          <w:color w:val="000000" w:themeColor="text1"/>
+          <w:sz w:val="27"/>
+          <w:szCs w:val="27"/>
+          <w:lang w:val="en-US"/>
+        </w:rPr>
+        <w:br w:type="page"/>
+      </w:r>
     </w:p>
     <w:p>
       <w:pPr>
@@ -3953,17 +5361,6 @@
           <w14:ligatures w14:val="none"/>
         </w:rPr>
       </w:pPr>
-      <w:r>
-        <w:rPr>
-          <w:rStyle w:val="token"/>
-          <w:rFonts w:eastAsiaTheme="majorEastAsia"/>
-          <w:color w:val="569CD6"/>
-          <w:sz w:val="27"/>
-          <w:szCs w:val="27"/>
-          <w:lang w:val="en-US"/>
-        </w:rPr>
-        <w:br w:type="page"/>
-      </w:r>
     </w:p>
     <w:p>
       <w:pPr>
@@ -3985,7 +5382,6 @@
           <w:szCs w:val="27"/>
           <w:lang w:val="en-US"/>
         </w:rPr>
-        <w:lastRenderedPageBreak/>
         <w:t>function</w:t>
       </w:r>
       <w:r>
@@ -3999,6 +5395,7 @@
         </w:rPr>
         <w:t xml:space="preserve"> </w:t>
       </w:r>
+      <w:proofErr w:type="spellStart"/>
       <w:r>
         <w:rPr>
           <w:rStyle w:val="token"/>
@@ -4010,6 +5407,7 @@
         </w:rPr>
         <w:t>linearithmic</w:t>
       </w:r>
+      <w:proofErr w:type="spellEnd"/>
       <w:r>
         <w:rPr>
           <w:rStyle w:val="token"/>
@@ -4141,7 +5539,31 @@
           <w:szCs w:val="27"/>
           <w:lang w:val="en-US"/>
         </w:rPr>
-        <w:t xml:space="preserve"> i </w:t>
+        <w:t xml:space="preserve"> </w:t>
+      </w:r>
+      <w:proofErr w:type="spellStart"/>
+      <w:r>
+        <w:rPr>
+          <w:rStyle w:val="token"/>
+          <w:rFonts w:eastAsiaTheme="majorEastAsia"/>
+          <w:color w:val="9CDCFE"/>
+          <w:sz w:val="27"/>
+          <w:szCs w:val="27"/>
+          <w:lang w:val="en-US"/>
+        </w:rPr>
+        <w:t>i</w:t>
+      </w:r>
+      <w:proofErr w:type="spellEnd"/>
+      <w:r>
+        <w:rPr>
+          <w:rStyle w:val="token"/>
+          <w:rFonts w:eastAsiaTheme="majorEastAsia"/>
+          <w:color w:val="9CDCFE"/>
+          <w:sz w:val="27"/>
+          <w:szCs w:val="27"/>
+          <w:lang w:val="en-US"/>
+        </w:rPr>
+        <w:t xml:space="preserve"> </w:t>
       </w:r>
       <w:r>
         <w:rPr>
@@ -4196,7 +5618,31 @@
           <w:szCs w:val="27"/>
           <w:lang w:val="en-US"/>
         </w:rPr>
-        <w:t xml:space="preserve"> i </w:t>
+        <w:t xml:space="preserve"> </w:t>
+      </w:r>
+      <w:proofErr w:type="spellStart"/>
+      <w:r>
+        <w:rPr>
+          <w:rStyle w:val="token"/>
+          <w:rFonts w:eastAsiaTheme="majorEastAsia"/>
+          <w:color w:val="9CDCFE"/>
+          <w:sz w:val="27"/>
+          <w:szCs w:val="27"/>
+          <w:lang w:val="en-US"/>
+        </w:rPr>
+        <w:t>i</w:t>
+      </w:r>
+      <w:proofErr w:type="spellEnd"/>
+      <w:r>
+        <w:rPr>
+          <w:rStyle w:val="token"/>
+          <w:rFonts w:eastAsiaTheme="majorEastAsia"/>
+          <w:color w:val="9CDCFE"/>
+          <w:sz w:val="27"/>
+          <w:szCs w:val="27"/>
+          <w:lang w:val="en-US"/>
+        </w:rPr>
+        <w:t xml:space="preserve"> </w:t>
       </w:r>
       <w:r>
         <w:rPr>
@@ -4240,8 +5686,21 @@
           <w:szCs w:val="27"/>
           <w:lang w:val="en-US"/>
         </w:rPr>
-        <w:t xml:space="preserve"> i</w:t>
-      </w:r>
+        <w:t xml:space="preserve"> </w:t>
+      </w:r>
+      <w:proofErr w:type="spellStart"/>
+      <w:r>
+        <w:rPr>
+          <w:rStyle w:val="token"/>
+          <w:rFonts w:eastAsiaTheme="majorEastAsia"/>
+          <w:color w:val="9CDCFE"/>
+          <w:sz w:val="27"/>
+          <w:szCs w:val="27"/>
+          <w:lang w:val="en-US"/>
+        </w:rPr>
+        <w:t>i</w:t>
+      </w:r>
+      <w:proofErr w:type="spellEnd"/>
       <w:r>
         <w:rPr>
           <w:rStyle w:val="token"/>
@@ -4549,6 +6008,7 @@
           <w:color w:val="9CDCFE"/>
           <w:sz w:val="27"/>
           <w:szCs w:val="27"/>
+          <w:lang w:val="en-US"/>
         </w:rPr>
       </w:pPr>
       <w:r>
@@ -4569,6 +6029,7 @@
           <w:color w:val="4EC9B0"/>
           <w:sz w:val="27"/>
           <w:szCs w:val="27"/>
+          <w:lang w:val="en-US"/>
         </w:rPr>
         <w:t>console</w:t>
       </w:r>
@@ -4579,6 +6040,7 @@
           <w:color w:val="D4D4D4"/>
           <w:sz w:val="27"/>
           <w:szCs w:val="27"/>
+          <w:lang w:val="en-US"/>
         </w:rPr>
         <w:t>.</w:t>
       </w:r>
@@ -4589,6 +6051,7 @@
           <w:color w:val="DCDCAA"/>
           <w:sz w:val="27"/>
           <w:szCs w:val="27"/>
+          <w:lang w:val="en-US"/>
         </w:rPr>
         <w:t>log</w:t>
       </w:r>
@@ -4599,6 +6062,7 @@
           <w:color w:val="D4D4D4"/>
           <w:sz w:val="27"/>
           <w:szCs w:val="27"/>
+          <w:lang w:val="en-US"/>
         </w:rPr>
         <w:t>(</w:t>
       </w:r>
@@ -4609,6 +6073,7 @@
           <w:color w:val="CE9178"/>
           <w:sz w:val="27"/>
           <w:szCs w:val="27"/>
+          <w:lang w:val="en-US"/>
         </w:rPr>
         <w:t>"Hello"</w:t>
       </w:r>
@@ -4619,6 +6084,7 @@
           <w:color w:val="D4D4D4"/>
           <w:sz w:val="27"/>
           <w:szCs w:val="27"/>
+          <w:lang w:val="en-US"/>
         </w:rPr>
         <w:t>)</w:t>
       </w:r>
@@ -4631,15 +6097,17 @@
           <w:color w:val="9CDCFE"/>
           <w:sz w:val="27"/>
           <w:szCs w:val="27"/>
-        </w:rPr>
-      </w:pPr>
-      <w:r>
-        <w:rPr>
-          <w:rStyle w:val="token"/>
-          <w:rFonts w:eastAsiaTheme="majorEastAsia"/>
-          <w:color w:val="9CDCFE"/>
-          <w:sz w:val="27"/>
-          <w:szCs w:val="27"/>
+          <w:lang w:val="en-US"/>
+        </w:rPr>
+      </w:pPr>
+      <w:r>
+        <w:rPr>
+          <w:rStyle w:val="token"/>
+          <w:rFonts w:eastAsiaTheme="majorEastAsia"/>
+          <w:color w:val="9CDCFE"/>
+          <w:sz w:val="27"/>
+          <w:szCs w:val="27"/>
+          <w:lang w:val="en-US"/>
         </w:rPr>
         <w:t xml:space="preserve">    </w:t>
       </w:r>
@@ -4650,6 +6118,7 @@
           <w:color w:val="D4D4D4"/>
           <w:sz w:val="27"/>
           <w:szCs w:val="27"/>
+          <w:lang w:val="en-US"/>
         </w:rPr>
         <w:t>}</w:t>
       </w:r>
@@ -4662,15 +6131,17 @@
           <w:color w:val="9CDCFE"/>
           <w:sz w:val="27"/>
           <w:szCs w:val="27"/>
-        </w:rPr>
-      </w:pPr>
-      <w:r>
-        <w:rPr>
-          <w:rStyle w:val="token"/>
-          <w:rFonts w:eastAsiaTheme="majorEastAsia"/>
-          <w:color w:val="9CDCFE"/>
-          <w:sz w:val="27"/>
-          <w:szCs w:val="27"/>
+          <w:lang w:val="en-US"/>
+        </w:rPr>
+      </w:pPr>
+      <w:r>
+        <w:rPr>
+          <w:rStyle w:val="token"/>
+          <w:rFonts w:eastAsiaTheme="majorEastAsia"/>
+          <w:color w:val="9CDCFE"/>
+          <w:sz w:val="27"/>
+          <w:szCs w:val="27"/>
+          <w:lang w:val="en-US"/>
         </w:rPr>
         <w:t xml:space="preserve">  </w:t>
       </w:r>
@@ -4681,6 +6152,7 @@
           <w:color w:val="D4D4D4"/>
           <w:sz w:val="27"/>
           <w:szCs w:val="27"/>
+          <w:lang w:val="en-US"/>
         </w:rPr>
         <w:t>}</w:t>
       </w:r>
@@ -4703,6 +6175,7 @@
           <w:color w:val="D4D4D4"/>
           <w:sz w:val="27"/>
           <w:szCs w:val="27"/>
+          <w:lang w:val="en-US"/>
         </w:rPr>
         <w:t>}</w:t>
       </w:r>
@@ -4724,7 +6197,21 @@
         <w:rPr>
           <w:lang w:val="en-US"/>
         </w:rPr>
-        <w:t>Time: O(n log(n)), Space: O</w:t>
+        <w:t xml:space="preserve">Time: </w:t>
+      </w:r>
+      <w:proofErr w:type="gramStart"/>
+      <w:r>
+        <w:rPr>
+          <w:lang w:val="en-US"/>
+        </w:rPr>
+        <w:t>O(</w:t>
+      </w:r>
+      <w:proofErr w:type="gramEnd"/>
+      <w:r>
+        <w:rPr>
+          <w:lang w:val="en-US"/>
+        </w:rPr>
+        <w:t>n log(n)), Space: O</w:t>
       </w:r>
       <w:r>
         <w:rPr>
@@ -4769,7 +6256,51 @@
           <w:szCs w:val="30"/>
           <w:lang w:val="en-US"/>
         </w:rPr>
-        <w:t>The outer loop iterates through 0 to n linearly (n) and the inner loop is log(n) because j is getting doubled on each loop.</w:t>
+        <w:t xml:space="preserve">The outer loop iterates through 0 </w:t>
+      </w:r>
+      <w:proofErr w:type="spellStart"/>
+      <w:r>
+        <w:rPr>
+          <w:rFonts w:ascii="Arial" w:hAnsi="Arial" w:cs="Arial"/>
+          <w:color w:val="000000"/>
+          <w:sz w:val="30"/>
+          <w:szCs w:val="30"/>
+          <w:lang w:val="en-US"/>
+        </w:rPr>
+        <w:t>to n</w:t>
+      </w:r>
+      <w:proofErr w:type="spellEnd"/>
+      <w:r>
+        <w:rPr>
+          <w:rFonts w:ascii="Arial" w:hAnsi="Arial" w:cs="Arial"/>
+          <w:color w:val="000000"/>
+          <w:sz w:val="30"/>
+          <w:szCs w:val="30"/>
+          <w:lang w:val="en-US"/>
+        </w:rPr>
+        <w:t xml:space="preserve"> linearly (n) and the inner loop is </w:t>
+      </w:r>
+      <w:proofErr w:type="gramStart"/>
+      <w:r>
+        <w:rPr>
+          <w:rFonts w:ascii="Arial" w:hAnsi="Arial" w:cs="Arial"/>
+          <w:color w:val="000000"/>
+          <w:sz w:val="30"/>
+          <w:szCs w:val="30"/>
+          <w:lang w:val="en-US"/>
+        </w:rPr>
+        <w:t>log</w:t>
+      </w:r>
+      <w:proofErr w:type="gramEnd"/>
+      <w:r>
+        <w:rPr>
+          <w:rFonts w:ascii="Arial" w:hAnsi="Arial" w:cs="Arial"/>
+          <w:color w:val="000000"/>
+          <w:sz w:val="30"/>
+          <w:szCs w:val="30"/>
+          <w:lang w:val="en-US"/>
+        </w:rPr>
+        <w:t>(n) because j is getting doubled on each loop.</w:t>
       </w:r>
     </w:p>
     <w:p>
@@ -4805,6 +6336,8 @@
         </w:rPr>
         <w:t xml:space="preserve"> </w:t>
       </w:r>
+      <w:proofErr w:type="spellStart"/>
+      <w:proofErr w:type="gramStart"/>
       <w:r>
         <w:rPr>
           <w:rStyle w:val="token"/>
@@ -4816,6 +6349,7 @@
         </w:rPr>
         <w:t>multiplyAll</w:t>
       </w:r>
+      <w:proofErr w:type="spellEnd"/>
       <w:r>
         <w:rPr>
           <w:rStyle w:val="token"/>
@@ -4827,6 +6361,7 @@
         </w:rPr>
         <w:t>(</w:t>
       </w:r>
+      <w:proofErr w:type="gramEnd"/>
       <w:r>
         <w:rPr>
           <w:rStyle w:val="token"/>
@@ -4949,6 +6484,7 @@
         </w:rPr>
         <w:t>(</w:t>
       </w:r>
+      <w:proofErr w:type="gramStart"/>
       <w:r>
         <w:rPr>
           <w:rStyle w:val="token"/>
@@ -4991,7 +6527,19 @@
           <w:szCs w:val="27"/>
           <w:lang w:val="en-US"/>
         </w:rPr>
-        <w:t>!==</w:t>
+        <w:t>!</w:t>
+      </w:r>
+      <w:proofErr w:type="gramEnd"/>
+      <w:r>
+        <w:rPr>
+          <w:rStyle w:val="token"/>
+          <w:rFonts w:eastAsiaTheme="majorEastAsia"/>
+          <w:color w:val="D4D4D4"/>
+          <w:sz w:val="27"/>
+          <w:szCs w:val="27"/>
+          <w:lang w:val="en-US"/>
+        </w:rPr>
+        <w:t>==</w:t>
       </w:r>
       <w:r>
         <w:rPr>
@@ -5235,7 +6783,31 @@
           <w:szCs w:val="27"/>
           <w:lang w:val="en-US"/>
         </w:rPr>
-        <w:t xml:space="preserve"> i </w:t>
+        <w:t xml:space="preserve"> </w:t>
+      </w:r>
+      <w:proofErr w:type="spellStart"/>
+      <w:r>
+        <w:rPr>
+          <w:rStyle w:val="token"/>
+          <w:rFonts w:eastAsiaTheme="majorEastAsia"/>
+          <w:color w:val="9CDCFE"/>
+          <w:sz w:val="27"/>
+          <w:szCs w:val="27"/>
+          <w:lang w:val="en-US"/>
+        </w:rPr>
+        <w:t>i</w:t>
+      </w:r>
+      <w:proofErr w:type="spellEnd"/>
+      <w:r>
+        <w:rPr>
+          <w:rStyle w:val="token"/>
+          <w:rFonts w:eastAsiaTheme="majorEastAsia"/>
+          <w:color w:val="9CDCFE"/>
+          <w:sz w:val="27"/>
+          <w:szCs w:val="27"/>
+          <w:lang w:val="en-US"/>
+        </w:rPr>
+        <w:t xml:space="preserve"> </w:t>
       </w:r>
       <w:r>
         <w:rPr>
@@ -5468,7 +7040,31 @@
           <w:szCs w:val="27"/>
           <w:lang w:val="en-US"/>
         </w:rPr>
-        <w:t xml:space="preserve"> i </w:t>
+        <w:t xml:space="preserve"> </w:t>
+      </w:r>
+      <w:proofErr w:type="spellStart"/>
+      <w:r>
+        <w:rPr>
+          <w:rStyle w:val="token"/>
+          <w:rFonts w:eastAsiaTheme="majorEastAsia"/>
+          <w:color w:val="9CDCFE"/>
+          <w:sz w:val="27"/>
+          <w:szCs w:val="27"/>
+          <w:lang w:val="en-US"/>
+        </w:rPr>
+        <w:t>i</w:t>
+      </w:r>
+      <w:proofErr w:type="spellEnd"/>
+      <w:r>
+        <w:rPr>
+          <w:rStyle w:val="token"/>
+          <w:rFonts w:eastAsiaTheme="majorEastAsia"/>
+          <w:color w:val="9CDCFE"/>
+          <w:sz w:val="27"/>
+          <w:szCs w:val="27"/>
+          <w:lang w:val="en-US"/>
+        </w:rPr>
+        <w:t xml:space="preserve"> </w:t>
       </w:r>
       <w:r>
         <w:rPr>
@@ -5684,6 +7280,8 @@
         </w:rPr>
         <w:t xml:space="preserve"> </w:t>
       </w:r>
+      <w:proofErr w:type="spellStart"/>
+      <w:proofErr w:type="gramStart"/>
       <w:r>
         <w:rPr>
           <w:rStyle w:val="token"/>
@@ -5695,16 +7293,29 @@
         </w:rPr>
         <w:t>multiplyAll</w:t>
       </w:r>
-      <w:r>
-        <w:rPr>
-          <w:rStyle w:val="token"/>
-          <w:rFonts w:eastAsiaTheme="majorEastAsia"/>
-          <w:color w:val="D4D4D4"/>
-          <w:sz w:val="27"/>
-          <w:szCs w:val="27"/>
-          <w:lang w:val="en-US"/>
-        </w:rPr>
-        <w:t>([</w:t>
+      <w:proofErr w:type="spellEnd"/>
+      <w:r>
+        <w:rPr>
+          <w:rStyle w:val="token"/>
+          <w:rFonts w:eastAsiaTheme="majorEastAsia"/>
+          <w:color w:val="D4D4D4"/>
+          <w:sz w:val="27"/>
+          <w:szCs w:val="27"/>
+          <w:lang w:val="en-US"/>
+        </w:rPr>
+        <w:t>(</w:t>
+      </w:r>
+      <w:proofErr w:type="gramEnd"/>
+      <w:r>
+        <w:rPr>
+          <w:rStyle w:val="token"/>
+          <w:rFonts w:eastAsiaTheme="majorEastAsia"/>
+          <w:color w:val="D4D4D4"/>
+          <w:sz w:val="27"/>
+          <w:szCs w:val="27"/>
+          <w:lang w:val="en-US"/>
+        </w:rPr>
+        <w:t>[</w:t>
       </w:r>
       <w:r>
         <w:rPr>
@@ -5916,6 +7527,8 @@
         </w:rPr>
         <w:t xml:space="preserve"> </w:t>
       </w:r>
+      <w:proofErr w:type="spellStart"/>
+      <w:proofErr w:type="gramStart"/>
       <w:r>
         <w:rPr>
           <w:rStyle w:val="token"/>
@@ -5927,16 +7540,29 @@
         </w:rPr>
         <w:t>multiplyAll</w:t>
       </w:r>
-      <w:r>
-        <w:rPr>
-          <w:rStyle w:val="token"/>
-          <w:rFonts w:eastAsiaTheme="majorEastAsia"/>
-          <w:color w:val="D4D4D4"/>
-          <w:sz w:val="27"/>
-          <w:szCs w:val="27"/>
-          <w:lang w:val="en-US"/>
-        </w:rPr>
-        <w:t>([</w:t>
+      <w:proofErr w:type="spellEnd"/>
+      <w:r>
+        <w:rPr>
+          <w:rStyle w:val="token"/>
+          <w:rFonts w:eastAsiaTheme="majorEastAsia"/>
+          <w:color w:val="D4D4D4"/>
+          <w:sz w:val="27"/>
+          <w:szCs w:val="27"/>
+          <w:lang w:val="en-US"/>
+        </w:rPr>
+        <w:t>(</w:t>
+      </w:r>
+      <w:proofErr w:type="gramEnd"/>
+      <w:r>
+        <w:rPr>
+          <w:rStyle w:val="token"/>
+          <w:rFonts w:eastAsiaTheme="majorEastAsia"/>
+          <w:color w:val="D4D4D4"/>
+          <w:sz w:val="27"/>
+          <w:szCs w:val="27"/>
+          <w:lang w:val="en-US"/>
+        </w:rPr>
+        <w:t>[</w:t>
       </w:r>
       <w:r>
         <w:rPr>
@@ -6242,7 +7868,21 @@
         <w:rPr>
           <w:lang w:val="en-US"/>
         </w:rPr>
-        <w:t>Time: O(n^2) Space: O(1)</w:t>
+        <w:t xml:space="preserve">Time: O(n^2) Space: </w:t>
+      </w:r>
+      <w:proofErr w:type="gramStart"/>
+      <w:r>
+        <w:rPr>
+          <w:lang w:val="en-US"/>
+        </w:rPr>
+        <w:t>O(</w:t>
+      </w:r>
+      <w:proofErr w:type="gramEnd"/>
+      <w:r>
+        <w:rPr>
+          <w:lang w:val="en-US"/>
+        </w:rPr>
+        <w:t>1)</w:t>
       </w:r>
     </w:p>
     <w:p>
@@ -6278,6 +7918,7 @@
         </w:rPr>
         <w:t xml:space="preserve"> </w:t>
       </w:r>
+      <w:proofErr w:type="spellStart"/>
       <w:r>
         <w:rPr>
           <w:rStyle w:val="token"/>
@@ -6289,6 +7930,7 @@
         </w:rPr>
         <w:t>fibonacci</w:t>
       </w:r>
+      <w:proofErr w:type="spellEnd"/>
       <w:r>
         <w:rPr>
           <w:rStyle w:val="token"/>
@@ -6789,6 +8431,8 @@
         </w:rPr>
         <w:t xml:space="preserve"> </w:t>
       </w:r>
+      <w:proofErr w:type="spellStart"/>
+      <w:proofErr w:type="gramStart"/>
       <w:r>
         <w:rPr>
           <w:rStyle w:val="token"/>
@@ -6800,6 +8444,7 @@
         </w:rPr>
         <w:t>fibonacci</w:t>
       </w:r>
+      <w:proofErr w:type="spellEnd"/>
       <w:r>
         <w:rPr>
           <w:rStyle w:val="token"/>
@@ -6811,6 +8456,7 @@
         </w:rPr>
         <w:t>(</w:t>
       </w:r>
+      <w:proofErr w:type="gramEnd"/>
       <w:r>
         <w:rPr>
           <w:rStyle w:val="token"/>
@@ -6899,6 +8545,7 @@
         </w:rPr>
         <w:t xml:space="preserve"> </w:t>
       </w:r>
+      <w:proofErr w:type="spellStart"/>
       <w:r>
         <w:rPr>
           <w:rStyle w:val="token"/>
@@ -6910,6 +8557,7 @@
         </w:rPr>
         <w:t>fibonacci</w:t>
       </w:r>
+      <w:proofErr w:type="spellEnd"/>
       <w:r>
         <w:rPr>
           <w:rStyle w:val="token"/>
@@ -7011,6 +8659,8 @@
           <w:lang w:val="en-US"/>
         </w:rPr>
       </w:pPr>
+      <w:proofErr w:type="spellStart"/>
+      <w:proofErr w:type="gramStart"/>
       <w:r>
         <w:rPr>
           <w:rStyle w:val="token"/>
@@ -7022,6 +8672,7 @@
         </w:rPr>
         <w:t>fibonacci</w:t>
       </w:r>
+      <w:proofErr w:type="spellEnd"/>
       <w:r>
         <w:rPr>
           <w:rStyle w:val="token"/>
@@ -7033,6 +8684,7 @@
         </w:rPr>
         <w:t>(</w:t>
       </w:r>
+      <w:proofErr w:type="gramEnd"/>
       <w:r>
         <w:rPr>
           <w:rStyle w:val="token"/>
@@ -7089,6 +8741,8 @@
           <w:lang w:val="en-US"/>
         </w:rPr>
       </w:pPr>
+      <w:proofErr w:type="spellStart"/>
+      <w:proofErr w:type="gramStart"/>
       <w:r>
         <w:rPr>
           <w:rStyle w:val="token"/>
@@ -7100,6 +8754,7 @@
         </w:rPr>
         <w:t>fibonacci</w:t>
       </w:r>
+      <w:proofErr w:type="spellEnd"/>
       <w:r>
         <w:rPr>
           <w:rStyle w:val="token"/>
@@ -7111,6 +8766,7 @@
         </w:rPr>
         <w:t>(</w:t>
       </w:r>
+      <w:proofErr w:type="gramEnd"/>
       <w:r>
         <w:rPr>
           <w:rStyle w:val="token"/>
@@ -7167,6 +8823,8 @@
           <w:lang w:val="en-US"/>
         </w:rPr>
       </w:pPr>
+      <w:proofErr w:type="spellStart"/>
+      <w:proofErr w:type="gramStart"/>
       <w:r>
         <w:rPr>
           <w:rStyle w:val="token"/>
@@ -7178,6 +8836,7 @@
         </w:rPr>
         <w:t>fibonacci</w:t>
       </w:r>
+      <w:proofErr w:type="spellEnd"/>
       <w:r>
         <w:rPr>
           <w:rStyle w:val="token"/>
@@ -7189,6 +8848,7 @@
         </w:rPr>
         <w:t>(</w:t>
       </w:r>
+      <w:proofErr w:type="gramEnd"/>
       <w:r>
         <w:rPr>
           <w:rStyle w:val="token"/>
@@ -7245,6 +8905,8 @@
           <w:lang w:val="en-US"/>
         </w:rPr>
       </w:pPr>
+      <w:proofErr w:type="spellStart"/>
+      <w:proofErr w:type="gramStart"/>
       <w:r>
         <w:rPr>
           <w:rStyle w:val="token"/>
@@ -7256,6 +8918,7 @@
         </w:rPr>
         <w:t>fibonacci</w:t>
       </w:r>
+      <w:proofErr w:type="spellEnd"/>
       <w:r>
         <w:rPr>
           <w:rStyle w:val="token"/>
@@ -7267,6 +8930,7 @@
         </w:rPr>
         <w:t>(</w:t>
       </w:r>
+      <w:proofErr w:type="gramEnd"/>
       <w:r>
         <w:rPr>
           <w:rStyle w:val="token"/>
@@ -7323,6 +8987,8 @@
           <w:lang w:val="en-US"/>
         </w:rPr>
       </w:pPr>
+      <w:proofErr w:type="spellStart"/>
+      <w:proofErr w:type="gramStart"/>
       <w:r>
         <w:rPr>
           <w:rStyle w:val="token"/>
@@ -7334,6 +9000,7 @@
         </w:rPr>
         <w:t>fibonacci</w:t>
       </w:r>
+      <w:proofErr w:type="spellEnd"/>
       <w:r>
         <w:rPr>
           <w:rStyle w:val="token"/>
@@ -7345,6 +9012,7 @@
         </w:rPr>
         <w:t>(</w:t>
       </w:r>
+      <w:proofErr w:type="gramEnd"/>
       <w:r>
         <w:rPr>
           <w:rStyle w:val="token"/>
@@ -7431,31 +9099,21 @@
         <w:rPr>
           <w:lang w:val="en-US"/>
         </w:rPr>
-        <w:t>), Space: O</w:t>
-      </w:r>
-      <w:r>
-        <w:rPr>
-          <w:lang w:val="en-US"/>
-        </w:rPr>
-        <w:t>(</w:t>
-      </w:r>
-      <w:r>
-        <w:rPr>
-          <w:lang w:val="en-US"/>
-        </w:rPr>
-        <w:t>1</w:t>
-      </w:r>
-      <w:r>
-        <w:rPr>
-          <w:lang w:val="en-US"/>
-        </w:rPr>
-        <w:t>)</w:t>
-      </w:r>
-      <w:r>
-        <w:rPr>
-          <w:lang w:val="en-US"/>
-        </w:rPr>
-        <w:t xml:space="preserve"> </w:t>
+        <w:t xml:space="preserve">), Space: </w:t>
+      </w:r>
+      <w:proofErr w:type="gramStart"/>
+      <w:r>
+        <w:rPr>
+          <w:lang w:val="en-US"/>
+        </w:rPr>
+        <w:t>O(</w:t>
+      </w:r>
+      <w:proofErr w:type="gramEnd"/>
+      <w:r>
+        <w:rPr>
+          <w:lang w:val="en-US"/>
+        </w:rPr>
+        <w:t xml:space="preserve">1) </w:t>
       </w:r>
     </w:p>
     <w:p>
@@ -7498,7 +9156,6 @@
           <w:szCs w:val="27"/>
           <w:lang w:val="en-US"/>
         </w:rPr>
-        <w:lastRenderedPageBreak/>
         <w:t>function</w:t>
       </w:r>
       <w:r>
@@ -7876,7 +9533,31 @@
           <w:szCs w:val="27"/>
           <w:lang w:val="en-US"/>
         </w:rPr>
-        <w:t xml:space="preserve"> i </w:t>
+        <w:t xml:space="preserve"> </w:t>
+      </w:r>
+      <w:proofErr w:type="spellStart"/>
+      <w:r>
+        <w:rPr>
+          <w:rStyle w:val="token"/>
+          <w:rFonts w:eastAsiaTheme="majorEastAsia"/>
+          <w:color w:val="9CDCFE"/>
+          <w:sz w:val="27"/>
+          <w:szCs w:val="27"/>
+          <w:lang w:val="en-US"/>
+        </w:rPr>
+        <w:t>i</w:t>
+      </w:r>
+      <w:proofErr w:type="spellEnd"/>
+      <w:r>
+        <w:rPr>
+          <w:rStyle w:val="token"/>
+          <w:rFonts w:eastAsiaTheme="majorEastAsia"/>
+          <w:color w:val="9CDCFE"/>
+          <w:sz w:val="27"/>
+          <w:szCs w:val="27"/>
+          <w:lang w:val="en-US"/>
+        </w:rPr>
+        <w:t xml:space="preserve"> </w:t>
       </w:r>
       <w:r>
         <w:rPr>
@@ -7931,7 +9612,31 @@
           <w:szCs w:val="27"/>
           <w:lang w:val="en-US"/>
         </w:rPr>
-        <w:t xml:space="preserve"> i </w:t>
+        <w:t xml:space="preserve"> </w:t>
+      </w:r>
+      <w:proofErr w:type="spellStart"/>
+      <w:r>
+        <w:rPr>
+          <w:rStyle w:val="token"/>
+          <w:rFonts w:eastAsiaTheme="majorEastAsia"/>
+          <w:color w:val="9CDCFE"/>
+          <w:sz w:val="27"/>
+          <w:szCs w:val="27"/>
+          <w:lang w:val="en-US"/>
+        </w:rPr>
+        <w:t>i</w:t>
+      </w:r>
+      <w:proofErr w:type="spellEnd"/>
+      <w:r>
+        <w:rPr>
+          <w:rStyle w:val="token"/>
+          <w:rFonts w:eastAsiaTheme="majorEastAsia"/>
+          <w:color w:val="9CDCFE"/>
+          <w:sz w:val="27"/>
+          <w:szCs w:val="27"/>
+          <w:lang w:val="en-US"/>
+        </w:rPr>
+        <w:t xml:space="preserve"> </w:t>
       </w:r>
       <w:r>
         <w:rPr>
@@ -7975,8 +9680,21 @@
           <w:szCs w:val="27"/>
           <w:lang w:val="en-US"/>
         </w:rPr>
-        <w:t xml:space="preserve"> i</w:t>
-      </w:r>
+        <w:t xml:space="preserve"> </w:t>
+      </w:r>
+      <w:proofErr w:type="spellStart"/>
+      <w:r>
+        <w:rPr>
+          <w:rStyle w:val="token"/>
+          <w:rFonts w:eastAsiaTheme="majorEastAsia"/>
+          <w:color w:val="9CDCFE"/>
+          <w:sz w:val="27"/>
+          <w:szCs w:val="27"/>
+          <w:lang w:val="en-US"/>
+        </w:rPr>
+        <w:t>i</w:t>
+      </w:r>
+      <w:proofErr w:type="spellEnd"/>
       <w:r>
         <w:rPr>
           <w:rStyle w:val="token"/>
@@ -8077,6 +9795,7 @@
         </w:rPr>
         <w:t xml:space="preserve"> </w:t>
       </w:r>
+      <w:proofErr w:type="gramStart"/>
       <w:r>
         <w:rPr>
           <w:rStyle w:val="token"/>
@@ -8099,6 +9818,7 @@
         </w:rPr>
         <w:t>(</w:t>
       </w:r>
+      <w:proofErr w:type="gramEnd"/>
       <w:r>
         <w:rPr>
           <w:rStyle w:val="token"/>
@@ -8242,15 +9962,17 @@
           <w:color w:val="9CDCFE"/>
           <w:sz w:val="27"/>
           <w:szCs w:val="27"/>
-        </w:rPr>
-      </w:pPr>
-      <w:r>
-        <w:rPr>
-          <w:rStyle w:val="token"/>
-          <w:rFonts w:eastAsiaTheme="majorEastAsia"/>
-          <w:color w:val="D4D4D4"/>
-          <w:sz w:val="27"/>
-          <w:szCs w:val="27"/>
+          <w:lang w:val="en-US"/>
+        </w:rPr>
+      </w:pPr>
+      <w:r>
+        <w:rPr>
+          <w:rStyle w:val="token"/>
+          <w:rFonts w:eastAsiaTheme="majorEastAsia"/>
+          <w:color w:val="D4D4D4"/>
+          <w:sz w:val="27"/>
+          <w:szCs w:val="27"/>
+          <w:lang w:val="en-US"/>
         </w:rPr>
         <w:t>}</w:t>
       </w:r>
@@ -8272,7 +9994,21 @@
         <w:rPr>
           <w:lang w:val="en-US"/>
         </w:rPr>
-        <w:t>Time: O(n!), Space: O(1)</w:t>
+        <w:t xml:space="preserve">Time: O(n!), Space: </w:t>
+      </w:r>
+      <w:proofErr w:type="gramStart"/>
+      <w:r>
+        <w:rPr>
+          <w:lang w:val="en-US"/>
+        </w:rPr>
+        <w:t>O(</w:t>
+      </w:r>
+      <w:proofErr w:type="gramEnd"/>
+      <w:r>
+        <w:rPr>
+          <w:lang w:val="en-US"/>
+        </w:rPr>
+        <w:t>1)</w:t>
       </w:r>
     </w:p>
     <w:p>
@@ -8290,6 +10026,163 @@
     </w:sectPr>
   </w:body>
 </w:document>
+</file>
+
+<file path=word/numbering.xml><?xml version="1.0" encoding="utf-8"?>
+<w:numbering xmlns:wpc="http://schemas.microsoft.com/office/word/2010/wordprocessingCanvas" xmlns:cx="http://schemas.microsoft.com/office/drawing/2014/chartex" xmlns:cx1="http://schemas.microsoft.com/office/drawing/2015/9/8/chartex" xmlns:cx2="http://schemas.microsoft.com/office/drawing/2015/10/21/chartex" xmlns:cx3="http://schemas.microsoft.com/office/drawing/2016/5/9/chartex" xmlns:cx4="http://schemas.microsoft.com/office/drawing/2016/5/10/chartex" xmlns:cx5="http://schemas.microsoft.com/office/drawing/2016/5/11/chartex" xmlns:cx6="http://schemas.microsoft.com/office/drawing/2016/5/12/chartex" xmlns:cx7="http://schemas.microsoft.com/office/drawing/2016/5/13/chartex" xmlns:cx8="http://schemas.microsoft.com/office/drawing/2016/5/14/chartex" xmlns:mc="http://schemas.openxmlformats.org/markup-compatibility/2006" xmlns:aink="http://schemas.microsoft.com/office/drawing/2016/ink" xmlns:am3d="http://schemas.microsoft.com/office/drawing/2017/model3d" xmlns:o="urn:schemas-microsoft-com:office:office" xmlns:oel="http://schemas.microsoft.com/office/2019/extlst" xmlns:r="http://schemas.openxmlformats.org/officeDocument/2006/relationships" xmlns:m="http://schemas.openxmlformats.org/officeDocument/2006/math" xmlns:v="urn:schemas-microsoft-com:vml" xmlns:wp14="http://schemas.microsoft.com/office/word/2010/wordprocessingDrawing" xmlns:wp="http://schemas.openxmlformats.org/drawingml/2006/wordprocessingDrawing" xmlns:w10="urn:schemas-microsoft-com:office:word" xmlns:w="http://schemas.openxmlformats.org/wordprocessingml/2006/main" xmlns:w14="http://schemas.microsoft.com/office/word/2010/wordml" xmlns:w15="http://schemas.microsoft.com/office/word/2012/wordml" xmlns:w16cex="http://schemas.microsoft.com/office/word/2018/wordml/cex" xmlns:w16cid="http://schemas.microsoft.com/office/word/2016/wordml/cid" xmlns:w16="http://schemas.microsoft.com/office/word/2018/wordml" xmlns:w16du="http://schemas.microsoft.com/office/word/2023/wordml/word16du" xmlns:w16sdtdh="http://schemas.microsoft.com/office/word/2020/wordml/sdtdatahash" xmlns:w16se="http://schemas.microsoft.com/office/word/2015/wordml/symex" xmlns:wpg="http://schemas.microsoft.com/office/word/2010/wordprocessingGroup" xmlns:wpi="http://schemas.microsoft.com/office/word/2010/wordprocessingInk" xmlns:wne="http://schemas.microsoft.com/office/word/2006/wordml" xmlns:wps="http://schemas.microsoft.com/office/word/2010/wordprocessingShape" mc:Ignorable="w14 w15 w16se w16cid w16 w16cex w16sdtdh w16du wp14">
+  <w:abstractNum w:abstractNumId="0" w15:restartNumberingAfterBreak="0">
+    <w:nsid w:val="198F40E5"/>
+    <w:multiLevelType w:val="multilevel"/>
+    <w:tmpl w:val="BEE019AE"/>
+    <w:lvl w:ilvl="0">
+      <w:start w:val="1"/>
+      <w:numFmt w:val="bullet"/>
+      <w:lvlText w:val=""/>
+      <w:lvlJc w:val="left"/>
+      <w:pPr>
+        <w:tabs>
+          <w:tab w:val="num" w:pos="720"/>
+        </w:tabs>
+        <w:ind w:left="720" w:hanging="360"/>
+      </w:pPr>
+      <w:rPr>
+        <w:rFonts w:ascii="Symbol" w:hAnsi="Symbol" w:hint="default"/>
+        <w:sz w:val="20"/>
+      </w:rPr>
+    </w:lvl>
+    <w:lvl w:ilvl="1" w:tentative="1">
+      <w:start w:val="1"/>
+      <w:numFmt w:val="bullet"/>
+      <w:lvlText w:val="o"/>
+      <w:lvlJc w:val="left"/>
+      <w:pPr>
+        <w:tabs>
+          <w:tab w:val="num" w:pos="1440"/>
+        </w:tabs>
+        <w:ind w:left="1440" w:hanging="360"/>
+      </w:pPr>
+      <w:rPr>
+        <w:rFonts w:ascii="Courier New" w:hAnsi="Courier New" w:hint="default"/>
+        <w:sz w:val="20"/>
+      </w:rPr>
+    </w:lvl>
+    <w:lvl w:ilvl="2" w:tentative="1">
+      <w:start w:val="1"/>
+      <w:numFmt w:val="bullet"/>
+      <w:lvlText w:val=""/>
+      <w:lvlJc w:val="left"/>
+      <w:pPr>
+        <w:tabs>
+          <w:tab w:val="num" w:pos="2160"/>
+        </w:tabs>
+        <w:ind w:left="2160" w:hanging="360"/>
+      </w:pPr>
+      <w:rPr>
+        <w:rFonts w:ascii="Wingdings" w:hAnsi="Wingdings" w:hint="default"/>
+        <w:sz w:val="20"/>
+      </w:rPr>
+    </w:lvl>
+    <w:lvl w:ilvl="3" w:tentative="1">
+      <w:start w:val="1"/>
+      <w:numFmt w:val="bullet"/>
+      <w:lvlText w:val=""/>
+      <w:lvlJc w:val="left"/>
+      <w:pPr>
+        <w:tabs>
+          <w:tab w:val="num" w:pos="2880"/>
+        </w:tabs>
+        <w:ind w:left="2880" w:hanging="360"/>
+      </w:pPr>
+      <w:rPr>
+        <w:rFonts w:ascii="Wingdings" w:hAnsi="Wingdings" w:hint="default"/>
+        <w:sz w:val="20"/>
+      </w:rPr>
+    </w:lvl>
+    <w:lvl w:ilvl="4" w:tentative="1">
+      <w:start w:val="1"/>
+      <w:numFmt w:val="bullet"/>
+      <w:lvlText w:val=""/>
+      <w:lvlJc w:val="left"/>
+      <w:pPr>
+        <w:tabs>
+          <w:tab w:val="num" w:pos="3600"/>
+        </w:tabs>
+        <w:ind w:left="3600" w:hanging="360"/>
+      </w:pPr>
+      <w:rPr>
+        <w:rFonts w:ascii="Wingdings" w:hAnsi="Wingdings" w:hint="default"/>
+        <w:sz w:val="20"/>
+      </w:rPr>
+    </w:lvl>
+    <w:lvl w:ilvl="5" w:tentative="1">
+      <w:start w:val="1"/>
+      <w:numFmt w:val="bullet"/>
+      <w:lvlText w:val=""/>
+      <w:lvlJc w:val="left"/>
+      <w:pPr>
+        <w:tabs>
+          <w:tab w:val="num" w:pos="4320"/>
+        </w:tabs>
+        <w:ind w:left="4320" w:hanging="360"/>
+      </w:pPr>
+      <w:rPr>
+        <w:rFonts w:ascii="Wingdings" w:hAnsi="Wingdings" w:hint="default"/>
+        <w:sz w:val="20"/>
+      </w:rPr>
+    </w:lvl>
+    <w:lvl w:ilvl="6" w:tentative="1">
+      <w:start w:val="1"/>
+      <w:numFmt w:val="bullet"/>
+      <w:lvlText w:val=""/>
+      <w:lvlJc w:val="left"/>
+      <w:pPr>
+        <w:tabs>
+          <w:tab w:val="num" w:pos="5040"/>
+        </w:tabs>
+        <w:ind w:left="5040" w:hanging="360"/>
+      </w:pPr>
+      <w:rPr>
+        <w:rFonts w:ascii="Wingdings" w:hAnsi="Wingdings" w:hint="default"/>
+        <w:sz w:val="20"/>
+      </w:rPr>
+    </w:lvl>
+    <w:lvl w:ilvl="7" w:tentative="1">
+      <w:start w:val="1"/>
+      <w:numFmt w:val="bullet"/>
+      <w:lvlText w:val=""/>
+      <w:lvlJc w:val="left"/>
+      <w:pPr>
+        <w:tabs>
+          <w:tab w:val="num" w:pos="5760"/>
+        </w:tabs>
+        <w:ind w:left="5760" w:hanging="360"/>
+      </w:pPr>
+      <w:rPr>
+        <w:rFonts w:ascii="Wingdings" w:hAnsi="Wingdings" w:hint="default"/>
+        <w:sz w:val="20"/>
+      </w:rPr>
+    </w:lvl>
+    <w:lvl w:ilvl="8" w:tentative="1">
+      <w:start w:val="1"/>
+      <w:numFmt w:val="bullet"/>
+      <w:lvlText w:val=""/>
+      <w:lvlJc w:val="left"/>
+      <w:pPr>
+        <w:tabs>
+          <w:tab w:val="num" w:pos="6480"/>
+        </w:tabs>
+        <w:ind w:left="6480" w:hanging="360"/>
+      </w:pPr>
+      <w:rPr>
+        <w:rFonts w:ascii="Wingdings" w:hAnsi="Wingdings" w:hint="default"/>
+        <w:sz w:val="20"/>
+      </w:rPr>
+    </w:lvl>
+  </w:abstractNum>
+  <w:num w:numId="1" w16cid:durableId="1195922294">
+    <w:abstractNumId w:val="0"/>
+  </w:num>
+</w:numbering>
 </file>
 
 <file path=word/styles.xml><?xml version="1.0" encoding="utf-8"?>
@@ -9307,6 +11200,31 @@
       <w:u w:val="single"/>
     </w:rPr>
   </w:style>
+  <w:style w:type="paragraph" w:customStyle="1" w:styleId="ok">
+    <w:name w:val="ok"/>
+    <w:basedOn w:val="Normal"/>
+    <w:rsid w:val="00DE1CFA"/>
+    <w:pPr>
+      <w:spacing w:before="100" w:beforeAutospacing="1" w:after="100" w:afterAutospacing="1" w:line="240" w:lineRule="auto"/>
+    </w:pPr>
+    <w:rPr>
+      <w:rFonts w:ascii="Times New Roman" w:eastAsia="Times New Roman" w:hAnsi="Times New Roman" w:cs="Times New Roman"/>
+      <w:kern w:val="0"/>
+      <w:lang w:eastAsia="ru-RU"/>
+      <w14:ligatures w14:val="none"/>
+    </w:rPr>
+  </w:style>
+  <w:style w:type="character" w:styleId="Strong">
+    <w:name w:val="Strong"/>
+    <w:basedOn w:val="DefaultParagraphFont"/>
+    <w:uiPriority w:val="22"/>
+    <w:qFormat/>
+    <w:rsid w:val="00DE1CFA"/>
+    <w:rPr>
+      <w:b/>
+      <w:bCs/>
+    </w:rPr>
+  </w:style>
 </w:styles>
 </file>
 

</xml_diff>